<commit_message>
dodan funkcinalni zahtjev 3.1.13
</commit_message>
<xml_diff>
--- a/Software Requirements Specification.docx
+++ b/Software Requirements Specification.docx
@@ -850,6 +850,7 @@
             <w:tcBorders>
               <w:top w:val="dotted" w:sz="0" w:space="0" w:color="auto"/>
               <w:left w:val="dotted" w:sz="0" w:space="0" w:color="auto"/>
+              <w:bottom w:val="dotted" w:sz="2" w:space="0" w:color="auto"/>
               <w:right w:val="dotted" w:sz="0" w:space="0" w:color="auto"/>
             </w:tcBorders>
             <w:shd w:val="clear" w:color="auto" w:fill="FFFFFF"/>
@@ -883,6 +884,7 @@
             <w:tcBorders>
               <w:top w:val="dotted" w:sz="0" w:space="0" w:color="auto"/>
               <w:left w:val="dotted" w:sz="0" w:space="0" w:color="auto"/>
+              <w:bottom w:val="dotted" w:sz="2" w:space="0" w:color="auto"/>
               <w:right w:val="dotted" w:sz="0" w:space="0" w:color="auto"/>
             </w:tcBorders>
             <w:shd w:val="clear" w:color="auto" w:fill="FFFFFF"/>
@@ -914,6 +916,7 @@
             <w:tcBorders>
               <w:top w:val="dotted" w:sz="0" w:space="0" w:color="auto"/>
               <w:left w:val="dotted" w:sz="0" w:space="0" w:color="auto"/>
+              <w:bottom w:val="dotted" w:sz="2" w:space="0" w:color="auto"/>
               <w:right w:val="dotted" w:sz="0" w:space="0" w:color="auto"/>
             </w:tcBorders>
             <w:shd w:val="clear" w:color="auto" w:fill="FFFFFF"/>
@@ -945,6 +948,7 @@
             <w:tcBorders>
               <w:top w:val="dotted" w:sz="0" w:space="0" w:color="auto"/>
               <w:left w:val="dotted" w:sz="0" w:space="0" w:color="auto"/>
+              <w:bottom w:val="dotted" w:sz="2" w:space="0" w:color="auto"/>
               <w:right w:val="dotted" w:sz="0" w:space="0" w:color="auto"/>
             </w:tcBorders>
             <w:shd w:val="clear" w:color="auto" w:fill="FFFFFF"/>
@@ -1051,6 +1055,138 @@
           </w:p>
         </w:tc>
       </w:tr>
+      <w:tr>
+        <w:tc>
+          <w:tcPr>
+            <w:tcW w:w="2322" w:type="dxa"/>
+            <w:tcBorders>
+              <w:top w:val="dotted" w:sz="2" w:space="0" w:color="auto"/>
+              <w:left w:val="dotted" w:sz="2" w:space="0" w:color="auto"/>
+              <w:bottom w:val="dotted" w:sz="2" w:space="0" w:color="auto"/>
+              <w:right w:val="dotted" w:sz="2" w:space="0" w:color="auto"/>
+            </w:tcBorders>
+            <w:shd w:val="pct20" w:color="auto" w:fill="FFFFFF"/>
+          </w:tcPr>
+          <w:p>
+            <w:pPr>
+              <w:spacing w:after="0" w:line="240" w:lineRule="auto"/>
+              <w:rPr>
+                <w:rFonts w:ascii="Calibri" w:hAnsi="Calibri"/>
+                <w:bCs/>
+                <w:color w:val="000000"/>
+                <w:sz w:val="24"/>
+                <w:szCs w:val="24"/>
+              </w:rPr>
+            </w:pPr>
+            <w:r>
+              <w:rPr>
+                <w:rFonts w:ascii="Calibri" w:hAnsi="Calibri"/>
+                <w:bCs/>
+                <w:color w:val="000000"/>
+                <w:sz w:val="24"/>
+                <w:szCs w:val="24"/>
+              </w:rPr>
+              <w:t>16.4.2016.</w:t>
+            </w:r>
+          </w:p>
+        </w:tc>
+        <w:tc>
+          <w:tcPr>
+            <w:tcW w:w="2322" w:type="dxa"/>
+            <w:tcBorders>
+              <w:top w:val="dotted" w:sz="2" w:space="0" w:color="auto"/>
+              <w:left w:val="dotted" w:sz="2" w:space="0" w:color="auto"/>
+              <w:bottom w:val="dotted" w:sz="2" w:space="0" w:color="auto"/>
+              <w:right w:val="dotted" w:sz="2" w:space="0" w:color="auto"/>
+            </w:tcBorders>
+            <w:shd w:val="pct20" w:color="auto" w:fill="FFFFFF"/>
+          </w:tcPr>
+          <w:p>
+            <w:pPr>
+              <w:spacing w:after="0" w:line="240" w:lineRule="auto"/>
+              <w:rPr>
+                <w:rFonts w:ascii="Calibri" w:hAnsi="Calibri"/>
+                <w:color w:val="000000"/>
+                <w:sz w:val="24"/>
+                <w:szCs w:val="24"/>
+              </w:rPr>
+            </w:pPr>
+            <w:r>
+              <w:rPr>
+                <w:rFonts w:ascii="Calibri" w:hAnsi="Calibri"/>
+                <w:color w:val="000000"/>
+                <w:sz w:val="24"/>
+                <w:szCs w:val="24"/>
+              </w:rPr>
+              <w:t>Verzija 1.4</w:t>
+            </w:r>
+          </w:p>
+        </w:tc>
+        <w:tc>
+          <w:tcPr>
+            <w:tcW w:w="2322" w:type="dxa"/>
+            <w:tcBorders>
+              <w:top w:val="dotted" w:sz="2" w:space="0" w:color="auto"/>
+              <w:left w:val="dotted" w:sz="2" w:space="0" w:color="auto"/>
+              <w:bottom w:val="dotted" w:sz="2" w:space="0" w:color="auto"/>
+              <w:right w:val="dotted" w:sz="2" w:space="0" w:color="auto"/>
+            </w:tcBorders>
+            <w:shd w:val="pct20" w:color="auto" w:fill="FFFFFF"/>
+          </w:tcPr>
+          <w:p>
+            <w:pPr>
+              <w:spacing w:after="0" w:line="240" w:lineRule="auto"/>
+              <w:rPr>
+                <w:rFonts w:ascii="Calibri" w:hAnsi="Calibri"/>
+                <w:color w:val="000000"/>
+                <w:sz w:val="24"/>
+                <w:szCs w:val="24"/>
+              </w:rPr>
+            </w:pPr>
+            <w:r>
+              <w:rPr>
+                <w:rFonts w:ascii="Calibri" w:hAnsi="Calibri"/>
+                <w:color w:val="000000"/>
+                <w:sz w:val="24"/>
+                <w:szCs w:val="24"/>
+              </w:rPr>
+              <w:t>Tim003</w:t>
+            </w:r>
+          </w:p>
+        </w:tc>
+        <w:tc>
+          <w:tcPr>
+            <w:tcW w:w="2322" w:type="dxa"/>
+            <w:tcBorders>
+              <w:top w:val="dotted" w:sz="2" w:space="0" w:color="auto"/>
+              <w:left w:val="dotted" w:sz="2" w:space="0" w:color="auto"/>
+              <w:bottom w:val="dotted" w:sz="2" w:space="0" w:color="auto"/>
+              <w:right w:val="dotted" w:sz="2" w:space="0" w:color="auto"/>
+            </w:tcBorders>
+            <w:shd w:val="pct20" w:color="auto" w:fill="FFFFFF"/>
+          </w:tcPr>
+          <w:p>
+            <w:pPr>
+              <w:spacing w:after="0" w:line="240" w:lineRule="auto"/>
+              <w:rPr>
+                <w:rFonts w:ascii="Calibri" w:hAnsi="Calibri"/>
+                <w:color w:val="000000"/>
+                <w:sz w:val="24"/>
+                <w:szCs w:val="24"/>
+              </w:rPr>
+            </w:pPr>
+            <w:r>
+              <w:rPr>
+                <w:rFonts w:ascii="Calibri" w:hAnsi="Calibri"/>
+                <w:color w:val="000000"/>
+                <w:sz w:val="24"/>
+                <w:szCs w:val="24"/>
+              </w:rPr>
+              <w:t>Minorne izmjene u funkcionalnim zahtjevima. Dodan zahtjev 3.1.13.</w:t>
+            </w:r>
+          </w:p>
+        </w:tc>
+      </w:tr>
     </w:tbl>
     <w:p>
       <w:pPr>
@@ -2662,7 +2798,25 @@
             <w:sz w:val="20"/>
             <w:szCs w:val="20"/>
           </w:rPr>
-          <w:t>3.1.9.Generisanje izvještaja</w:t>
+          <w:t>3.1.</w:t>
+        </w:r>
+        <w:r>
+          <w:rPr>
+            <w:rStyle w:val="Hyperlink"/>
+            <w:rFonts w:ascii="Calibri" w:hAnsi="Calibri"/>
+            <w:sz w:val="20"/>
+            <w:szCs w:val="20"/>
+          </w:rPr>
+          <w:t>10</w:t>
+        </w:r>
+        <w:r>
+          <w:rPr>
+            <w:rStyle w:val="Hyperlink"/>
+            <w:rFonts w:ascii="Calibri" w:hAnsi="Calibri"/>
+            <w:sz w:val="20"/>
+            <w:szCs w:val="20"/>
+          </w:rPr>
+          <w:t>.Generisanje izvještaja</w:t>
         </w:r>
       </w:hyperlink>
       <w:r>
@@ -2714,7 +2868,25 @@
             <w:sz w:val="20"/>
             <w:szCs w:val="20"/>
           </w:rPr>
-          <w:t>3.1.10.Dodavanje skladišta</w:t>
+          <w:t>3.1.1</w:t>
+        </w:r>
+        <w:r>
+          <w:rPr>
+            <w:rStyle w:val="Hyperlink"/>
+            <w:rFonts w:ascii="Calibri" w:hAnsi="Calibri"/>
+            <w:sz w:val="20"/>
+            <w:szCs w:val="20"/>
+          </w:rPr>
+          <w:t>1</w:t>
+        </w:r>
+        <w:r>
+          <w:rPr>
+            <w:rStyle w:val="Hyperlink"/>
+            <w:rFonts w:ascii="Calibri" w:hAnsi="Calibri"/>
+            <w:sz w:val="20"/>
+            <w:szCs w:val="20"/>
+          </w:rPr>
+          <w:t>.Dodavanje skladišta</w:t>
         </w:r>
       </w:hyperlink>
       <w:r>
@@ -2766,7 +2938,131 @@
             <w:sz w:val="20"/>
             <w:szCs w:val="20"/>
           </w:rPr>
-          <w:t>3.1.11.Brisanje skladišta</w:t>
+          <w:t>3.1.1</w:t>
+        </w:r>
+        <w:r>
+          <w:rPr>
+            <w:rStyle w:val="Hyperlink"/>
+            <w:rFonts w:ascii="Calibri" w:hAnsi="Calibri"/>
+            <w:sz w:val="20"/>
+            <w:szCs w:val="20"/>
+          </w:rPr>
+          <w:t>2</w:t>
+        </w:r>
+        <w:r>
+          <w:rPr>
+            <w:rStyle w:val="Hyperlink"/>
+            <w:rFonts w:ascii="Calibri" w:hAnsi="Calibri"/>
+            <w:sz w:val="20"/>
+            <w:szCs w:val="20"/>
+          </w:rPr>
+          <w:t>.Br</w:t>
+        </w:r>
+        <w:r>
+          <w:rPr>
+            <w:rStyle w:val="Hyperlink"/>
+            <w:rFonts w:ascii="Calibri" w:hAnsi="Calibri"/>
+            <w:sz w:val="20"/>
+            <w:szCs w:val="20"/>
+          </w:rPr>
+          <w:t>i</w:t>
+        </w:r>
+        <w:r>
+          <w:rPr>
+            <w:rStyle w:val="Hyperlink"/>
+            <w:rFonts w:ascii="Calibri" w:hAnsi="Calibri"/>
+            <w:sz w:val="20"/>
+            <w:szCs w:val="20"/>
+          </w:rPr>
+          <w:t>sanje sk</w:t>
+        </w:r>
+        <w:r>
+          <w:rPr>
+            <w:rStyle w:val="Hyperlink"/>
+            <w:rFonts w:ascii="Calibri" w:hAnsi="Calibri"/>
+            <w:sz w:val="20"/>
+            <w:szCs w:val="20"/>
+          </w:rPr>
+          <w:t>l</w:t>
+        </w:r>
+        <w:r>
+          <w:rPr>
+            <w:rStyle w:val="Hyperlink"/>
+            <w:rFonts w:ascii="Calibri" w:hAnsi="Calibri"/>
+            <w:sz w:val="20"/>
+            <w:szCs w:val="20"/>
+          </w:rPr>
+          <w:t>adišta</w:t>
+        </w:r>
+      </w:hyperlink>
+      <w:r>
+        <w:rPr>
+          <w:rFonts w:ascii="Calibri" w:hAnsi="Calibri"/>
+          <w:sz w:val="20"/>
+          <w:szCs w:val="20"/>
+        </w:rPr>
+        <w:tab/>
+        <w:t>15</w:t>
+      </w:r>
+    </w:p>
+    <w:p>
+      <w:pPr>
+        <w:pStyle w:val="NoSpacing1"/>
+        <w:tabs>
+          <w:tab w:val="left" w:pos="426"/>
+          <w:tab w:val="left" w:pos="851"/>
+          <w:tab w:val="left" w:pos="1276"/>
+          <w:tab w:val="right" w:leader="dot" w:pos="9072"/>
+        </w:tabs>
+        <w:rPr>
+          <w:rFonts w:ascii="Calibri" w:hAnsi="Calibri"/>
+          <w:sz w:val="20"/>
+          <w:szCs w:val="20"/>
+        </w:rPr>
+      </w:pPr>
+      <w:r>
+        <w:rPr>
+          <w:rFonts w:ascii="Calibri" w:hAnsi="Calibri"/>
+          <w:sz w:val="20"/>
+          <w:szCs w:val="20"/>
+        </w:rPr>
+        <w:tab/>
+      </w:r>
+      <w:r>
+        <w:rPr>
+          <w:rFonts w:ascii="Calibri" w:hAnsi="Calibri"/>
+          <w:sz w:val="20"/>
+          <w:szCs w:val="20"/>
+        </w:rPr>
+        <w:tab/>
+      </w:r>
+      <w:hyperlink w:anchor="trenutnoStanjeSkladista" w:history="1">
+        <w:r>
+          <w:rPr>
+            <w:rStyle w:val="Hyperlink"/>
+            <w:rFonts w:ascii="Calibri" w:hAnsi="Calibri"/>
+            <w:sz w:val="20"/>
+            <w:szCs w:val="20"/>
+          </w:rPr>
+          <w:t>3.1.13. Pregled trenutn</w:t>
+        </w:r>
+        <w:r>
+          <w:rPr>
+            <w:rStyle w:val="Hyperlink"/>
+            <w:rFonts w:ascii="Calibri" w:hAnsi="Calibri"/>
+            <w:sz w:val="20"/>
+            <w:szCs w:val="20"/>
+          </w:rPr>
+          <w:t>o</w:t>
+        </w:r>
+        <w:r>
+          <w:rPr>
+            <w:rStyle w:val="Hyperlink"/>
+            <w:rFonts w:ascii="Calibri" w:hAnsi="Calibri"/>
+            <w:sz w:val="20"/>
+            <w:szCs w:val="20"/>
+          </w:rPr>
+          <w:t>g stanja skladišta</w:t>
         </w:r>
       </w:hyperlink>
       <w:r>
@@ -3496,6 +3792,7 @@
           <w:sz w:val="20"/>
           <w:szCs w:val="20"/>
         </w:rPr>
+        <w:lastRenderedPageBreak/>
         <w:tab/>
       </w:r>
       <w:r>
@@ -4138,6 +4435,7 @@
           <w:szCs w:val="28"/>
           <w:shd w:val="clear" w:color="auto" w:fill="FFFFFF"/>
         </w:rPr>
+        <w:lastRenderedPageBreak/>
         <w:t>Lokalna mreža</w:t>
       </w:r>
       <w:r>
@@ -4750,6 +5048,7 @@
           <w:sz w:val="28"/>
           <w:szCs w:val="28"/>
         </w:rPr>
+        <w:lastRenderedPageBreak/>
         <w:t>Operativni sistem</w:t>
       </w:r>
       <w:r>
@@ -5440,7 +5739,16 @@
           <w:sz w:val="28"/>
           <w:szCs w:val="28"/>
         </w:rPr>
-        <w:t>Izrada izvještaja i</w:t>
+        <w:t>Izrada izvještaja</w:t>
+      </w:r>
+      <w:r>
+        <w:rPr>
+          <w:rFonts w:ascii="Calibri" w:eastAsia="Times New Roman" w:hAnsi="Calibri" w:cs="Arial"/>
+          <w:color w:val="000000"/>
+          <w:sz w:val="28"/>
+          <w:szCs w:val="28"/>
+        </w:rPr>
+        <w:t>,</w:t>
       </w:r>
     </w:p>
     <w:p>
@@ -5479,7 +5787,94 @@
           <w:sz w:val="28"/>
           <w:szCs w:val="28"/>
         </w:rPr>
-        <w:t>Pregled trenutnog stanja robe.</w:t>
+        <w:t>Pregled trenutnog stanja robe,</w:t>
+      </w:r>
+    </w:p>
+    <w:p>
+      <w:pPr>
+        <w:spacing w:after="0" w:line="240" w:lineRule="auto"/>
+        <w:rPr>
+          <w:rFonts w:ascii="Calibri" w:eastAsia="Times New Roman" w:hAnsi="Calibri" w:cs="Arial"/>
+          <w:color w:val="000000"/>
+          <w:sz w:val="28"/>
+          <w:szCs w:val="28"/>
+        </w:rPr>
+      </w:pPr>
+      <w:r>
+        <w:rPr>
+          <w:rFonts w:ascii="Calibri" w:eastAsia="Times New Roman" w:hAnsi="Calibri" w:cs="Arial"/>
+          <w:color w:val="000000"/>
+          <w:sz w:val="28"/>
+          <w:szCs w:val="28"/>
+        </w:rPr>
+        <w:t xml:space="preserve"> </w:t>
+      </w:r>
+      <w:r>
+        <w:rPr>
+          <w:rFonts w:ascii="Calibri" w:eastAsia="Times New Roman" w:hAnsi="Calibri" w:cs="Arial"/>
+          <w:color w:val="000000"/>
+          <w:sz w:val="28"/>
+          <w:szCs w:val="28"/>
+        </w:rPr>
+        <w:tab/>
+        <w:t>·</w:t>
+      </w:r>
+      <w:r>
+        <w:rPr>
+          <w:rFonts w:ascii="Calibri" w:eastAsia="Times New Roman" w:hAnsi="Calibri"/>
+          <w:color w:val="000000"/>
+          <w:sz w:val="14"/>
+          <w:szCs w:val="14"/>
+        </w:rPr>
+        <w:t xml:space="preserve">        </w:t>
+      </w:r>
+      <w:r>
+        <w:rPr>
+          <w:rFonts w:ascii="Calibri" w:eastAsia="Times New Roman" w:hAnsi="Calibri" w:cs="Arial"/>
+          <w:color w:val="000000"/>
+          <w:sz w:val="28"/>
+          <w:szCs w:val="28"/>
+        </w:rPr>
+        <w:t xml:space="preserve">Upravljanje skladištima (dodavanje i brisanje) i </w:t>
+      </w:r>
+    </w:p>
+    <w:p>
+      <w:pPr>
+        <w:spacing w:after="0" w:line="240" w:lineRule="auto"/>
+        <w:rPr>
+          <w:rFonts w:ascii="Calibri" w:eastAsia="Times New Roman" w:hAnsi="Calibri" w:cs="Arial"/>
+          <w:color w:val="000000"/>
+          <w:sz w:val="28"/>
+          <w:szCs w:val="28"/>
+        </w:rPr>
+      </w:pPr>
+      <w:r>
+        <w:rPr>
+          <w:rFonts w:ascii="Calibri" w:eastAsia="Times New Roman" w:hAnsi="Calibri" w:cs="Arial"/>
+          <w:color w:val="000000"/>
+          <w:sz w:val="28"/>
+          <w:szCs w:val="28"/>
+        </w:rPr>
+        <w:tab/>
+        <w:t>·</w:t>
+      </w:r>
+      <w:r>
+        <w:rPr>
+          <w:rFonts w:ascii="Calibri" w:eastAsia="Times New Roman" w:hAnsi="Calibri"/>
+          <w:color w:val="000000"/>
+          <w:sz w:val="14"/>
+          <w:szCs w:val="14"/>
+        </w:rPr>
+        <w:t xml:space="preserve">        </w:t>
+      </w:r>
+      <w:r>
+        <w:rPr>
+          <w:rFonts w:ascii="Calibri" w:eastAsia="Times New Roman" w:hAnsi="Calibri" w:cs="Arial"/>
+          <w:color w:val="000000"/>
+          <w:sz w:val="28"/>
+          <w:szCs w:val="28"/>
+        </w:rPr>
+        <w:t>Evidencija uposlenika (dodavanje i brisanje)</w:t>
       </w:r>
     </w:p>
     <w:p>
@@ -5745,7 +6140,16 @@
           <w:sz w:val="28"/>
           <w:szCs w:val="28"/>
         </w:rPr>
-        <w:t>Izradi izlaznih dokumenata mogu pristupiti kako menadžer tako i ostali uposlenici skladišta.</w:t>
+        <w:t xml:space="preserve">Izradi dokumenata mogu pristupiti </w:t>
+      </w:r>
+      <w:r>
+        <w:rPr>
+          <w:rFonts w:ascii="Calibri" w:eastAsia="Times New Roman" w:hAnsi="Calibri" w:cs="Arial"/>
+          <w:color w:val="000000"/>
+          <w:sz w:val="28"/>
+          <w:szCs w:val="28"/>
+        </w:rPr>
+        <w:t>uposlenici u skladištu.</w:t>
       </w:r>
     </w:p>
     <w:p>
@@ -5764,7 +6168,16 @@
           <w:sz w:val="28"/>
           <w:szCs w:val="28"/>
         </w:rPr>
-        <w:t>Ulazni/izlazni dokument treba sadržavati:</w:t>
+        <w:t>I</w:t>
+      </w:r>
+      <w:r>
+        <w:rPr>
+          <w:rFonts w:ascii="Calibri" w:eastAsia="Times New Roman" w:hAnsi="Calibri" w:cs="Arial"/>
+          <w:color w:val="000000"/>
+          <w:sz w:val="28"/>
+          <w:szCs w:val="28"/>
+        </w:rPr>
+        <w:t>zlazni dokument treba sadržavati:</w:t>
       </w:r>
     </w:p>
     <w:p>
@@ -5915,7 +6328,25 @@
           <w:sz w:val="28"/>
           <w:szCs w:val="28"/>
         </w:rPr>
-        <w:t>Osnovne informacije o dobavljaču/kupcu (ID, naziv, adresa),</w:t>
+        <w:t xml:space="preserve">Osnovne informacije o </w:t>
+      </w:r>
+      <w:r>
+        <w:rPr>
+          <w:rFonts w:ascii="Calibri" w:eastAsia="Times New Roman" w:hAnsi="Calibri" w:cs="Arial"/>
+          <w:color w:val="000000"/>
+          <w:sz w:val="28"/>
+          <w:szCs w:val="28"/>
+        </w:rPr>
+        <w:t>kupcu (JIB</w:t>
+      </w:r>
+      <w:r>
+        <w:rPr>
+          <w:rFonts w:ascii="Calibri" w:eastAsia="Times New Roman" w:hAnsi="Calibri" w:cs="Arial"/>
+          <w:color w:val="000000"/>
+          <w:sz w:val="28"/>
+          <w:szCs w:val="28"/>
+        </w:rPr>
+        <w:t>, naziv, adresa),</w:t>
       </w:r>
     </w:p>
     <w:p>
@@ -5953,7 +6384,25 @@
           <w:sz w:val="28"/>
           <w:szCs w:val="28"/>
         </w:rPr>
-        <w:t>Listu proizvoda za koje se vrši ulaz/izlaz sa nabavnim/prodajnim cijenama,</w:t>
+        <w:t>Listu</w:t>
+      </w:r>
+      <w:r>
+        <w:rPr>
+          <w:rFonts w:ascii="Calibri" w:eastAsia="Times New Roman" w:hAnsi="Calibri" w:cs="Arial"/>
+          <w:color w:val="000000"/>
+          <w:sz w:val="28"/>
+          <w:szCs w:val="28"/>
+        </w:rPr>
+        <w:t xml:space="preserve"> proizvoda za koje se vrši izlaz sa </w:t>
+      </w:r>
+      <w:r>
+        <w:rPr>
+          <w:rFonts w:ascii="Calibri" w:eastAsia="Times New Roman" w:hAnsi="Calibri" w:cs="Arial"/>
+          <w:color w:val="000000"/>
+          <w:sz w:val="28"/>
+          <w:szCs w:val="28"/>
+        </w:rPr>
+        <w:t>prodajnim cijenama,</w:t>
       </w:r>
     </w:p>
     <w:p>
@@ -5991,7 +6440,16 @@
           <w:sz w:val="28"/>
           <w:szCs w:val="28"/>
         </w:rPr>
-        <w:t>Ukupnu cijenu nabavke/prodaje i</w:t>
+        <w:t xml:space="preserve">Ukupnu cijenu </w:t>
+      </w:r>
+      <w:r>
+        <w:rPr>
+          <w:rFonts w:ascii="Calibri" w:eastAsia="Times New Roman" w:hAnsi="Calibri" w:cs="Arial"/>
+          <w:color w:val="000000"/>
+          <w:sz w:val="28"/>
+          <w:szCs w:val="28"/>
+        </w:rPr>
+        <w:t>prodaje i</w:t>
       </w:r>
     </w:p>
     <w:p>
@@ -6030,7 +6488,25 @@
           <w:sz w:val="28"/>
           <w:szCs w:val="28"/>
         </w:rPr>
-        <w:t>Informacije o radniku koji je obavio ulaz/izlaz (ID, naziv).</w:t>
+        <w:t>Informacij</w:t>
+      </w:r>
+      <w:r>
+        <w:rPr>
+          <w:rFonts w:ascii="Calibri" w:eastAsia="Times New Roman" w:hAnsi="Calibri" w:cs="Arial"/>
+          <w:color w:val="000000"/>
+          <w:sz w:val="28"/>
+          <w:szCs w:val="28"/>
+        </w:rPr>
+        <w:t>e o radniku koji je obavio izlaz (ime, prezime</w:t>
+      </w:r>
+      <w:r>
+        <w:rPr>
+          <w:rFonts w:ascii="Calibri" w:eastAsia="Times New Roman" w:hAnsi="Calibri" w:cs="Arial"/>
+          <w:color w:val="000000"/>
+          <w:sz w:val="28"/>
+          <w:szCs w:val="28"/>
+        </w:rPr>
+        <w:t>).</w:t>
       </w:r>
     </w:p>
     <w:p>
@@ -6109,7 +6585,61 @@
           <w:sz w:val="28"/>
           <w:szCs w:val="28"/>
         </w:rPr>
-        <w:t>Evidentiranje ulaza obuhvata izradu naljepnica koje sadržavaju broj ulaznog dokumenta u obliku bar-koda, bar-kod proizvoda kao i naziv proizvoda.</w:t>
+        <w:t>Evidentiranje ulaza obuhva</w:t>
+      </w:r>
+      <w:r>
+        <w:rPr>
+          <w:rFonts w:ascii="Calibri" w:eastAsia="Times New Roman" w:hAnsi="Calibri" w:cs="Arial"/>
+          <w:color w:val="000000"/>
+          <w:sz w:val="28"/>
+          <w:szCs w:val="28"/>
+        </w:rPr>
+        <w:t>ta izradu naljepnica koje sadrže</w:t>
+      </w:r>
+      <w:r>
+        <w:rPr>
+          <w:rFonts w:ascii="Calibri" w:eastAsia="Times New Roman" w:hAnsi="Calibri" w:cs="Arial"/>
+          <w:color w:val="000000"/>
+          <w:sz w:val="28"/>
+          <w:szCs w:val="28"/>
+        </w:rPr>
+        <w:t xml:space="preserve"> broj ulaz</w:t>
+      </w:r>
+      <w:r>
+        <w:rPr>
+          <w:rFonts w:ascii="Calibri" w:eastAsia="Times New Roman" w:hAnsi="Calibri" w:cs="Arial"/>
+          <w:color w:val="000000"/>
+          <w:sz w:val="28"/>
+          <w:szCs w:val="28"/>
+        </w:rPr>
+        <w:t>nog dokumenta u obliku bar-koda i</w:t>
+      </w:r>
+      <w:r>
+        <w:rPr>
+          <w:rFonts w:ascii="Calibri" w:eastAsia="Times New Roman" w:hAnsi="Calibri" w:cs="Arial"/>
+          <w:color w:val="000000"/>
+          <w:sz w:val="28"/>
+          <w:szCs w:val="28"/>
+        </w:rPr>
+        <w:t xml:space="preserve"> bar-kod</w:t>
+      </w:r>
+      <w:r>
+        <w:rPr>
+          <w:rFonts w:ascii="Calibri" w:eastAsia="Times New Roman" w:hAnsi="Calibri" w:cs="Arial"/>
+          <w:color w:val="000000"/>
+          <w:sz w:val="28"/>
+          <w:szCs w:val="28"/>
+        </w:rPr>
+        <w:t xml:space="preserve"> proizvoda</w:t>
+      </w:r>
+      <w:r>
+        <w:rPr>
+          <w:rFonts w:ascii="Calibri" w:eastAsia="Times New Roman" w:hAnsi="Calibri" w:cs="Arial"/>
+          <w:color w:val="000000"/>
+          <w:sz w:val="28"/>
+          <w:szCs w:val="28"/>
+        </w:rPr>
+        <w:t>.</w:t>
       </w:r>
     </w:p>
     <w:p>
@@ -6193,6 +6723,7 @@
           <w:sz w:val="28"/>
           <w:szCs w:val="28"/>
         </w:rPr>
+        <w:lastRenderedPageBreak/>
         <w:t>Otpis robe mogu obavljati uposlenici skladišta.</w:t>
       </w:r>
     </w:p>
@@ -6306,7 +6837,25 @@
           <w:sz w:val="28"/>
           <w:szCs w:val="28"/>
         </w:rPr>
-        <w:t xml:space="preserve"> kao I jedinstvenog identifikacionog broja (JIB)</w:t>
+        <w:t xml:space="preserve"> kao </w:t>
+      </w:r>
+      <w:r>
+        <w:rPr>
+          <w:rFonts w:ascii="Calibri" w:eastAsia="Times New Roman" w:hAnsi="Calibri" w:cs="Arial"/>
+          <w:color w:val="000000"/>
+          <w:sz w:val="28"/>
+          <w:szCs w:val="28"/>
+        </w:rPr>
+        <w:t>i</w:t>
+      </w:r>
+      <w:r>
+        <w:rPr>
+          <w:rFonts w:ascii="Calibri" w:eastAsia="Times New Roman" w:hAnsi="Calibri" w:cs="Arial"/>
+          <w:color w:val="000000"/>
+          <w:sz w:val="28"/>
+          <w:szCs w:val="28"/>
+        </w:rPr>
+        <w:t xml:space="preserve"> jedinstvenog identifikacionog broja (JIB)</w:t>
       </w:r>
       <w:r>
         <w:rPr>
@@ -6353,26 +6902,77 @@
         <w:spacing w:after="0" w:line="240" w:lineRule="auto"/>
         <w:jc w:val="both"/>
         <w:rPr>
+          <w:rFonts w:ascii="Calibri" w:eastAsia="Times New Roman" w:hAnsi="Calibri" w:cs="Arial"/>
+          <w:color w:val="000000"/>
+          <w:sz w:val="28"/>
+          <w:szCs w:val="28"/>
+        </w:rPr>
+      </w:pPr>
+      <w:r>
+        <w:rPr>
+          <w:rFonts w:ascii="Calibri" w:eastAsia="Times New Roman" w:hAnsi="Calibri" w:cs="Arial"/>
+          <w:color w:val="000000"/>
+          <w:sz w:val="28"/>
+          <w:szCs w:val="28"/>
+        </w:rPr>
+        <w:t>Menadžeri mogu pristupiti izradi svih izvještaja</w:t>
+      </w:r>
+      <w:r>
+        <w:rPr>
+          <w:rFonts w:ascii="Calibri" w:eastAsia="Times New Roman" w:hAnsi="Calibri" w:cs="Arial"/>
+          <w:color w:val="000000"/>
+          <w:sz w:val="28"/>
+          <w:szCs w:val="28"/>
+        </w:rPr>
+        <w:t>.</w:t>
+      </w:r>
+      <w:r>
+        <w:rPr>
+          <w:rFonts w:ascii="Calibri" w:eastAsia="Times New Roman" w:hAnsi="Calibri" w:cs="Arial"/>
+          <w:color w:val="000000"/>
+          <w:sz w:val="28"/>
+          <w:szCs w:val="28"/>
+        </w:rPr>
+        <w:t xml:space="preserve"> Izvještaji mogu biti sa podacima zaključno sa tim danom ili sa odabranim vremenskim periodom.</w:t>
+      </w:r>
+    </w:p>
+    <w:p>
+      <w:pPr>
+        <w:spacing w:after="0" w:line="240" w:lineRule="auto"/>
+        <w:jc w:val="both"/>
+        <w:rPr>
+          <w:rFonts w:ascii="Calibri" w:eastAsia="Times New Roman" w:hAnsi="Calibri" w:cs="Arial"/>
+          <w:color w:val="000000"/>
+          <w:sz w:val="28"/>
+          <w:szCs w:val="28"/>
+        </w:rPr>
+      </w:pPr>
+    </w:p>
+    <w:p>
+      <w:pPr>
+        <w:spacing w:after="0" w:line="240" w:lineRule="auto"/>
+        <w:jc w:val="both"/>
+        <w:rPr>
           <w:rFonts w:ascii="Calibri" w:eastAsia="Times New Roman" w:hAnsi="Calibri"/>
           <w:sz w:val="24"/>
           <w:szCs w:val="24"/>
-        </w:rPr>
-      </w:pPr>
-      <w:r>
-        <w:rPr>
-          <w:rFonts w:ascii="Calibri" w:eastAsia="Times New Roman" w:hAnsi="Calibri" w:cs="Arial"/>
-          <w:color w:val="000000"/>
-          <w:sz w:val="28"/>
-          <w:szCs w:val="28"/>
-        </w:rPr>
-        <w:t>Menadžeri mogu pristupiti izradi svih izvještaja, dok ostali uposlenici skladišta mogu samo izraditi izvještaj:</w:t>
+          <w:lang w:val="bs-Latn-BA"/>
+        </w:rPr>
+      </w:pPr>
+      <w:r>
+        <w:rPr>
+          <w:rFonts w:ascii="Calibri" w:eastAsia="Times New Roman" w:hAnsi="Calibri" w:cs="Arial"/>
+          <w:color w:val="000000"/>
+          <w:sz w:val="28"/>
+          <w:szCs w:val="28"/>
+        </w:rPr>
+        <w:t>Tipovi izvještaja su:</w:t>
       </w:r>
     </w:p>
     <w:p>
       <w:pPr>
         <w:spacing w:after="0" w:line="240" w:lineRule="auto"/>
         <w:ind w:left="1420" w:hanging="360"/>
-        <w:jc w:val="both"/>
         <w:rPr>
           <w:rFonts w:ascii="Calibri" w:eastAsia="Times New Roman" w:hAnsi="Calibri"/>
           <w:sz w:val="24"/>
@@ -6404,12 +7004,40 @@
           <w:sz w:val="28"/>
           <w:szCs w:val="28"/>
         </w:rPr>
-        <w:t>Pregled trenutnog stanja robe.</w:t>
-      </w:r>
-    </w:p>
-    <w:p>
-      <w:pPr>
-        <w:spacing w:after="0" w:line="240" w:lineRule="auto"/>
+        <w:t>Sumarni izvještaj stanja</w:t>
+      </w:r>
+      <w:r>
+        <w:rPr>
+          <w:rFonts w:ascii="Calibri" w:eastAsia="Times New Roman" w:hAnsi="Calibri" w:cs="Arial"/>
+          <w:color w:val="000000"/>
+          <w:sz w:val="28"/>
+          <w:szCs w:val="28"/>
+        </w:rPr>
+        <w:t xml:space="preserve"> </w:t>
+      </w:r>
+      <w:r>
+        <w:rPr>
+          <w:rFonts w:ascii="Calibri" w:eastAsia="Times New Roman" w:hAnsi="Calibri" w:cs="Arial"/>
+          <w:color w:val="000000"/>
+          <w:sz w:val="28"/>
+          <w:szCs w:val="28"/>
+        </w:rPr>
+        <w:t>skladišta</w:t>
+      </w:r>
+      <w:r>
+        <w:rPr>
+          <w:rFonts w:ascii="Calibri" w:eastAsia="Times New Roman" w:hAnsi="Calibri" w:cs="Arial"/>
+          <w:color w:val="000000"/>
+          <w:sz w:val="28"/>
+          <w:szCs w:val="28"/>
+        </w:rPr>
+        <w:t>,</w:t>
+      </w:r>
+    </w:p>
+    <w:p>
+      <w:pPr>
+        <w:spacing w:after="0" w:line="240" w:lineRule="auto"/>
+        <w:ind w:left="1420" w:hanging="360"/>
         <w:rPr>
           <w:rFonts w:ascii="Calibri" w:eastAsia="Times New Roman" w:hAnsi="Calibri"/>
           <w:sz w:val="24"/>
@@ -6423,26 +7051,6 @@
           <w:sz w:val="28"/>
           <w:szCs w:val="28"/>
         </w:rPr>
-        <w:t>Ostali izvještaji su:</w:t>
-      </w:r>
-    </w:p>
-    <w:p>
-      <w:pPr>
-        <w:spacing w:after="0" w:line="240" w:lineRule="auto"/>
-        <w:ind w:left="1420" w:hanging="360"/>
-        <w:rPr>
-          <w:rFonts w:ascii="Calibri" w:eastAsia="Times New Roman" w:hAnsi="Calibri"/>
-          <w:sz w:val="24"/>
-          <w:szCs w:val="24"/>
-        </w:rPr>
-      </w:pPr>
-      <w:r>
-        <w:rPr>
-          <w:rFonts w:ascii="Calibri" w:eastAsia="Times New Roman" w:hAnsi="Calibri" w:cs="Arial"/>
-          <w:color w:val="000000"/>
-          <w:sz w:val="28"/>
-          <w:szCs w:val="28"/>
-        </w:rPr>
         <w:t>·</w:t>
       </w:r>
       <w:r>
@@ -6461,84 +7069,7 @@
           <w:sz w:val="28"/>
           <w:szCs w:val="28"/>
         </w:rPr>
-        <w:t>Sumarni izvještaj po svim skladištima,</w:t>
-      </w:r>
-    </w:p>
-    <w:p>
-      <w:pPr>
-        <w:spacing w:after="0" w:line="240" w:lineRule="auto"/>
-        <w:ind w:left="1420" w:hanging="360"/>
-        <w:rPr>
-          <w:rFonts w:ascii="Calibri" w:eastAsia="Times New Roman" w:hAnsi="Calibri"/>
-          <w:sz w:val="24"/>
-          <w:szCs w:val="24"/>
-        </w:rPr>
-      </w:pPr>
-      <w:r>
-        <w:rPr>
-          <w:rFonts w:ascii="Calibri" w:eastAsia="Times New Roman" w:hAnsi="Calibri" w:cs="Arial"/>
-          <w:color w:val="000000"/>
-          <w:sz w:val="28"/>
-          <w:szCs w:val="28"/>
-        </w:rPr>
-        <w:t>·</w:t>
-      </w:r>
-      <w:r>
-        <w:rPr>
-          <w:rFonts w:ascii="Calibri" w:eastAsia="Times New Roman" w:hAnsi="Calibri"/>
-          <w:color w:val="000000"/>
-          <w:sz w:val="14"/>
-          <w:szCs w:val="14"/>
-        </w:rPr>
-        <w:t xml:space="preserve">        </w:t>
-      </w:r>
-      <w:r>
-        <w:rPr>
-          <w:rFonts w:ascii="Calibri" w:eastAsia="Times New Roman" w:hAnsi="Calibri" w:cs="Arial"/>
-          <w:color w:val="000000"/>
-          <w:sz w:val="28"/>
-          <w:szCs w:val="28"/>
-        </w:rPr>
-        <w:t>Hronološki pregled proizvoda - historijat proizvoda i</w:t>
-      </w:r>
-    </w:p>
-    <w:p>
-      <w:pPr>
-        <w:spacing w:after="0" w:line="240" w:lineRule="auto"/>
-        <w:ind w:left="1420" w:hanging="360"/>
-        <w:rPr>
-          <w:rFonts w:ascii="Calibri" w:eastAsia="Times New Roman" w:hAnsi="Calibri" w:cs="Arial"/>
-          <w:color w:val="000000"/>
-          <w:sz w:val="28"/>
-          <w:szCs w:val="28"/>
-        </w:rPr>
-      </w:pPr>
-      <w:r>
-        <w:rPr>
-          <w:rFonts w:ascii="Calibri" w:eastAsia="Times New Roman" w:hAnsi="Calibri" w:cs="Arial"/>
-          <w:color w:val="000000"/>
-          <w:sz w:val="28"/>
-          <w:szCs w:val="28"/>
-        </w:rPr>
-        <w:t>·</w:t>
-      </w:r>
-      <w:r>
-        <w:rPr>
-          <w:rFonts w:ascii="Calibri" w:eastAsia="Times New Roman" w:hAnsi="Calibri"/>
-          <w:color w:val="000000"/>
-          <w:sz w:val="14"/>
-          <w:szCs w:val="14"/>
-        </w:rPr>
-        <w:t xml:space="preserve">        </w:t>
-      </w:r>
-      <w:r>
-        <w:rPr>
-          <w:rFonts w:ascii="Calibri" w:eastAsia="Times New Roman" w:hAnsi="Calibri" w:cs="Arial"/>
-          <w:color w:val="000000"/>
-          <w:sz w:val="28"/>
-          <w:szCs w:val="28"/>
-        </w:rPr>
-        <w:t>Izvještaj za određeni period grupisan po proizvodima.</w:t>
+        <w:t>Hronološki pregled proizvoda - historijat proizvoda</w:t>
       </w:r>
     </w:p>
     <w:p>
@@ -6703,6 +7234,132 @@
     <w:p>
       <w:pPr>
         <w:spacing w:after="0" w:line="240" w:lineRule="auto"/>
+        <w:ind w:left="1080" w:hanging="360"/>
+        <w:rPr>
+          <w:rFonts w:ascii="Calibri" w:eastAsia="Times New Roman" w:hAnsi="Calibri" w:cs="Arial"/>
+          <w:color w:val="000000"/>
+          <w:sz w:val="28"/>
+          <w:szCs w:val="28"/>
+        </w:rPr>
+      </w:pPr>
+      <w:r>
+        <w:rPr>
+          <w:rFonts w:ascii="Calibri" w:eastAsia="Times New Roman" w:hAnsi="Calibri" w:cs="Arial"/>
+          <w:color w:val="000000"/>
+          <w:sz w:val="28"/>
+          <w:szCs w:val="28"/>
+        </w:rPr>
+        <w:t>·</w:t>
+      </w:r>
+      <w:r>
+        <w:rPr>
+          <w:rFonts w:ascii="Calibri" w:eastAsia="Times New Roman" w:hAnsi="Calibri"/>
+          <w:color w:val="000000"/>
+          <w:sz w:val="14"/>
+          <w:szCs w:val="14"/>
+        </w:rPr>
+        <w:t xml:space="preserve">        </w:t>
+      </w:r>
+      <w:r>
+        <w:rPr>
+          <w:rFonts w:ascii="Calibri" w:eastAsia="Times New Roman" w:hAnsi="Calibri" w:cs="Arial"/>
+          <w:color w:val="000000"/>
+          <w:sz w:val="28"/>
+          <w:szCs w:val="28"/>
+        </w:rPr>
+        <w:t>Pregled trenutnog stanja robe,</w:t>
+      </w:r>
+    </w:p>
+    <w:p>
+      <w:pPr>
+        <w:spacing w:after="0" w:line="240" w:lineRule="auto"/>
+        <w:rPr>
+          <w:rFonts w:ascii="Calibri" w:eastAsia="Times New Roman" w:hAnsi="Calibri" w:cs="Arial"/>
+          <w:color w:val="000000"/>
+          <w:sz w:val="28"/>
+          <w:szCs w:val="28"/>
+        </w:rPr>
+      </w:pPr>
+      <w:r>
+        <w:rPr>
+          <w:rFonts w:ascii="Calibri" w:eastAsia="Times New Roman" w:hAnsi="Calibri" w:cs="Arial"/>
+          <w:color w:val="000000"/>
+          <w:sz w:val="28"/>
+          <w:szCs w:val="28"/>
+        </w:rPr>
+        <w:t xml:space="preserve"> </w:t>
+      </w:r>
+      <w:r>
+        <w:rPr>
+          <w:rFonts w:ascii="Calibri" w:eastAsia="Times New Roman" w:hAnsi="Calibri" w:cs="Arial"/>
+          <w:color w:val="000000"/>
+          <w:sz w:val="28"/>
+          <w:szCs w:val="28"/>
+        </w:rPr>
+        <w:tab/>
+        <w:t>·</w:t>
+      </w:r>
+      <w:r>
+        <w:rPr>
+          <w:rFonts w:ascii="Calibri" w:eastAsia="Times New Roman" w:hAnsi="Calibri"/>
+          <w:color w:val="000000"/>
+          <w:sz w:val="14"/>
+          <w:szCs w:val="14"/>
+        </w:rPr>
+        <w:t xml:space="preserve">        </w:t>
+      </w:r>
+      <w:r>
+        <w:rPr>
+          <w:rFonts w:ascii="Calibri" w:eastAsia="Times New Roman" w:hAnsi="Calibri" w:cs="Arial"/>
+          <w:color w:val="000000"/>
+          <w:sz w:val="28"/>
+          <w:szCs w:val="28"/>
+        </w:rPr>
+        <w:t xml:space="preserve">Upravljanje skladištima (dodavanje i brisanje) i </w:t>
+      </w:r>
+    </w:p>
+    <w:p>
+      <w:pPr>
+        <w:spacing w:after="0" w:line="240" w:lineRule="auto"/>
+        <w:rPr>
+          <w:rFonts w:ascii="Calibri" w:eastAsia="Times New Roman" w:hAnsi="Calibri" w:cs="Arial"/>
+          <w:color w:val="000000"/>
+          <w:sz w:val="28"/>
+          <w:szCs w:val="28"/>
+        </w:rPr>
+      </w:pPr>
+      <w:r>
+        <w:rPr>
+          <w:rFonts w:ascii="Calibri" w:eastAsia="Times New Roman" w:hAnsi="Calibri" w:cs="Arial"/>
+          <w:color w:val="000000"/>
+          <w:sz w:val="28"/>
+          <w:szCs w:val="28"/>
+        </w:rPr>
+        <w:tab/>
+        <w:t>·</w:t>
+      </w:r>
+      <w:r>
+        <w:rPr>
+          <w:rFonts w:ascii="Calibri" w:eastAsia="Times New Roman" w:hAnsi="Calibri"/>
+          <w:color w:val="000000"/>
+          <w:sz w:val="14"/>
+          <w:szCs w:val="14"/>
+        </w:rPr>
+        <w:t xml:space="preserve">        </w:t>
+      </w:r>
+      <w:r>
+        <w:rPr>
+          <w:rFonts w:ascii="Calibri" w:eastAsia="Times New Roman" w:hAnsi="Calibri" w:cs="Arial"/>
+          <w:color w:val="000000"/>
+          <w:sz w:val="28"/>
+          <w:szCs w:val="28"/>
+        </w:rPr>
+        <w:t>Evidencija uposlenika (dodavanje i brisanje)</w:t>
+      </w:r>
+    </w:p>
+    <w:p>
+      <w:pPr>
+        <w:spacing w:after="0" w:line="240" w:lineRule="auto"/>
         <w:rPr>
           <w:rFonts w:ascii="Calibri" w:eastAsia="Times New Roman" w:hAnsi="Calibri" w:cs="Arial"/>
           <w:color w:val="000000"/>
@@ -6990,6 +7647,7 @@
           <w:sz w:val="28"/>
           <w:szCs w:val="28"/>
         </w:rPr>
+        <w:lastRenderedPageBreak/>
         <w:t>Uvod</w:t>
       </w:r>
     </w:p>
@@ -7064,7 +7722,25 @@
           <w:sz w:val="28"/>
           <w:szCs w:val="28"/>
         </w:rPr>
-        <w:t>Ulazni parametri su korisničko ime i šifra, koji je korisniku dodijeljen od strane administratora.</w:t>
+        <w:t xml:space="preserve">Ulazni parametri su korisničko ime i šifra, koji je korisniku dodijeljen </w:t>
+      </w:r>
+      <w:r>
+        <w:rPr>
+          <w:rFonts w:ascii="Calibri" w:eastAsia="Times New Roman" w:hAnsi="Calibri" w:cs="Arial"/>
+          <w:color w:val="000000"/>
+          <w:sz w:val="28"/>
+          <w:szCs w:val="28"/>
+        </w:rPr>
+        <w:t>od strana sistema prilikom dodavanja novog korisnika</w:t>
+      </w:r>
+      <w:r>
+        <w:rPr>
+          <w:rFonts w:ascii="Calibri" w:eastAsia="Times New Roman" w:hAnsi="Calibri" w:cs="Arial"/>
+          <w:color w:val="000000"/>
+          <w:sz w:val="28"/>
+          <w:szCs w:val="28"/>
+        </w:rPr>
+        <w:t>.</w:t>
       </w:r>
     </w:p>
     <w:p>
@@ -7601,29 +8277,113 @@
           <w:sz w:val="28"/>
           <w:szCs w:val="28"/>
         </w:rPr>
-        <w:t>Ovaj proces se sastoji od dva podprocesa: unos podataka o nabavci i unos podataka o artiklima iz te nabavke. Kod unosa podataka o nabavci unosi se: bar-kod nabavke, naziv dobavljača (ukoliko dobavljač ne postoji u bazi potrebno je prvo unijeti podatke o dobavljaču) te datum unosa.</w:t>
-      </w:r>
-    </w:p>
-    <w:p>
-      <w:pPr>
-        <w:spacing w:after="0" w:line="240" w:lineRule="auto"/>
-        <w:jc w:val="both"/>
-        <w:rPr>
-          <w:rFonts w:ascii="Calibri" w:eastAsia="Times New Roman" w:hAnsi="Calibri" w:cs="Arial"/>
-          <w:color w:val="000000"/>
-          <w:sz w:val="28"/>
-          <w:szCs w:val="28"/>
-        </w:rPr>
-      </w:pPr>
-      <w:r>
-        <w:rPr>
-          <w:rFonts w:ascii="Calibri" w:eastAsia="Times New Roman" w:hAnsi="Calibri" w:cs="Arial"/>
-          <w:color w:val="000000"/>
-          <w:sz w:val="28"/>
-          <w:szCs w:val="28"/>
-        </w:rPr>
-        <w:t>Prilikom unosa pojedinog artikla iz ranije navedene nabavke, unosi se: naziv artikla, količina, mjerna jedinica (iz ograničene liste mjernih jedinica: kg, g, l, ml, kom) i nabavna cijena. Ukoliko ima više istih pojedinačnih artikala, unos se može vršiti i tako da se odmah prebroji količina tog artikla, te ista da se unese u sistem (da se ne bi morao unositi svaki pojedinačno)</w:t>
-      </w:r>
+        <w:t>Ovaj proces se sastoji od dva podprocesa: unos podataka o nabavci i unos podataka o artiklima iz te nabavke. Kod unosa podataka o nabavci u</w:t>
+      </w:r>
+      <w:r>
+        <w:rPr>
+          <w:rFonts w:ascii="Calibri" w:eastAsia="Times New Roman" w:hAnsi="Calibri" w:cs="Arial"/>
+          <w:color w:val="000000"/>
+          <w:sz w:val="28"/>
+          <w:szCs w:val="28"/>
+        </w:rPr>
+        <w:t>nosi se: bar-kod nabavke, dobavljač</w:t>
+      </w:r>
+      <w:r>
+        <w:rPr>
+          <w:rFonts w:ascii="Calibri" w:eastAsia="Times New Roman" w:hAnsi="Calibri" w:cs="Arial"/>
+          <w:color w:val="000000"/>
+          <w:sz w:val="28"/>
+          <w:szCs w:val="28"/>
+        </w:rPr>
+        <w:t xml:space="preserve"> (ukoliko dobavljač ne postoji u bazi potrebno je prvo unijeti podatke o dobavljaču) te datum unosa.</w:t>
+      </w:r>
+    </w:p>
+    <w:p>
+      <w:pPr>
+        <w:spacing w:after="0" w:line="240" w:lineRule="auto"/>
+        <w:jc w:val="both"/>
+        <w:rPr>
+          <w:rFonts w:ascii="Calibri" w:eastAsia="Times New Roman" w:hAnsi="Calibri" w:cs="Arial"/>
+          <w:color w:val="000000"/>
+          <w:sz w:val="28"/>
+          <w:szCs w:val="28"/>
+        </w:rPr>
+      </w:pPr>
+      <w:r>
+        <w:rPr>
+          <w:rFonts w:ascii="Calibri" w:eastAsia="Times New Roman" w:hAnsi="Calibri" w:cs="Arial"/>
+          <w:color w:val="000000"/>
+          <w:sz w:val="28"/>
+          <w:szCs w:val="28"/>
+        </w:rPr>
+        <w:t xml:space="preserve">Prilikom unosa pojedinog artikla iz ranije navedene nabavke, unosi se: naziv artikla, </w:t>
+      </w:r>
+      <w:r>
+        <w:rPr>
+          <w:rFonts w:ascii="Calibri" w:eastAsia="Times New Roman" w:hAnsi="Calibri" w:cs="Arial"/>
+          <w:color w:val="000000"/>
+          <w:sz w:val="28"/>
+          <w:szCs w:val="28"/>
+        </w:rPr>
+        <w:t xml:space="preserve">bar-kod, </w:t>
+      </w:r>
+      <w:r>
+        <w:rPr>
+          <w:rFonts w:ascii="Calibri" w:eastAsia="Times New Roman" w:hAnsi="Calibri" w:cs="Arial"/>
+          <w:color w:val="000000"/>
+          <w:sz w:val="28"/>
+          <w:szCs w:val="28"/>
+        </w:rPr>
+        <w:t>količina, mjerna jedinica (iz ograničene liste mjerni</w:t>
+      </w:r>
+      <w:r>
+        <w:rPr>
+          <w:rFonts w:ascii="Calibri" w:eastAsia="Times New Roman" w:hAnsi="Calibri" w:cs="Arial"/>
+          <w:color w:val="000000"/>
+          <w:sz w:val="28"/>
+          <w:szCs w:val="28"/>
+        </w:rPr>
+        <w:t>h jedinica: kg, g, l, ml, kom), jedinična količina,</w:t>
+      </w:r>
+      <w:r>
+        <w:rPr>
+          <w:rFonts w:ascii="Calibri" w:eastAsia="Times New Roman" w:hAnsi="Calibri" w:cs="Arial"/>
+          <w:color w:val="000000"/>
+          <w:sz w:val="28"/>
+          <w:szCs w:val="28"/>
+        </w:rPr>
+        <w:t xml:space="preserve"> nabavna cijena</w:t>
+      </w:r>
+      <w:r>
+        <w:rPr>
+          <w:rFonts w:ascii="Calibri" w:eastAsia="Times New Roman" w:hAnsi="Calibri" w:cs="Arial"/>
+          <w:color w:val="000000"/>
+          <w:sz w:val="28"/>
+          <w:szCs w:val="28"/>
+        </w:rPr>
+        <w:t xml:space="preserve"> i prodajna cijena</w:t>
+      </w:r>
+      <w:r>
+        <w:rPr>
+          <w:rFonts w:ascii="Calibri" w:eastAsia="Times New Roman" w:hAnsi="Calibri" w:cs="Arial"/>
+          <w:color w:val="000000"/>
+          <w:sz w:val="28"/>
+          <w:szCs w:val="28"/>
+        </w:rPr>
+        <w:t>.</w:t>
+      </w:r>
+    </w:p>
+    <w:p>
+      <w:pPr>
+        <w:spacing w:after="0" w:line="240" w:lineRule="auto"/>
+        <w:jc w:val="both"/>
+        <w:rPr>
+          <w:rFonts w:ascii="Calibri" w:eastAsia="Times New Roman" w:hAnsi="Calibri" w:cs="Arial"/>
+          <w:color w:val="000000"/>
+          <w:sz w:val="28"/>
+          <w:szCs w:val="28"/>
+        </w:rPr>
+      </w:pPr>
     </w:p>
     <w:p>
       <w:pPr>
@@ -7638,11 +8398,7 @@
           <w:szCs w:val="28"/>
         </w:rPr>
       </w:pPr>
-    </w:p>
-    <w:p>
-      <w:pPr>
-        <w:spacing w:after="0" w:line="240" w:lineRule="auto"/>
-        <w:jc w:val="both"/>
+      <w:r>
         <w:rPr>
           <w:rFonts w:ascii="Calibri" w:eastAsia="Times New Roman" w:hAnsi="Calibri" w:cs="Arial"/>
           <w:i/>
@@ -7651,7 +8407,8 @@
           <w:sz w:val="28"/>
           <w:szCs w:val="28"/>
         </w:rPr>
-      </w:pPr>
+        <w:t xml:space="preserve"> </w:t>
+      </w:r>
       <w:r>
         <w:rPr>
           <w:rFonts w:ascii="Calibri" w:eastAsia="Times New Roman" w:hAnsi="Calibri" w:cs="Arial"/>
@@ -7742,7 +8499,25 @@
           <w:sz w:val="28"/>
           <w:szCs w:val="28"/>
         </w:rPr>
-        <w:t>Izlaz ovog procesa predstavlja naljepnica za štampu na kojoj se nalazi bar-kod nabavke i bar-kod artikla (generisani).</w:t>
+        <w:t>Izlaz ovog procesa predstavlja naljepnica za štampu na kojoj se nalazi bar-kod nabavk</w:t>
+      </w:r>
+      <w:r>
+        <w:rPr>
+          <w:rFonts w:ascii="Calibri" w:eastAsia="Times New Roman" w:hAnsi="Calibri" w:cs="Arial"/>
+          <w:color w:val="000000"/>
+          <w:sz w:val="28"/>
+          <w:szCs w:val="28"/>
+        </w:rPr>
+        <w:t>e i bar-kod artikla</w:t>
+      </w:r>
+      <w:r>
+        <w:rPr>
+          <w:rFonts w:ascii="Calibri" w:eastAsia="Times New Roman" w:hAnsi="Calibri" w:cs="Arial"/>
+          <w:color w:val="000000"/>
+          <w:sz w:val="28"/>
+          <w:szCs w:val="28"/>
+        </w:rPr>
+        <w:t>.</w:t>
       </w:r>
     </w:p>
     <w:p>
@@ -8148,7 +8923,25 @@
           <w:sz w:val="28"/>
           <w:szCs w:val="28"/>
         </w:rPr>
-        <w:t>Definisani su sa JIB kupca kojim je on jedinstveno određen, , te spiskom artikala, koji se trebaju otpremiti iz skladišta, zajedno sa njihovim prodajnim cijenama. Na osnovu spiska skeniraju se bar-kodovi artikala i unosi količina svakog artikla pojedinačno.</w:t>
+        <w:t>Definisani su sa JIB kupca koj</w:t>
+      </w:r>
+      <w:r>
+        <w:rPr>
+          <w:rFonts w:ascii="Calibri" w:eastAsia="Times New Roman" w:hAnsi="Calibri" w:cs="Arial"/>
+          <w:color w:val="000000"/>
+          <w:sz w:val="28"/>
+          <w:szCs w:val="28"/>
+        </w:rPr>
+        <w:t xml:space="preserve">im je on jedinstveno određen, </w:t>
+      </w:r>
+      <w:r>
+        <w:rPr>
+          <w:rFonts w:ascii="Calibri" w:eastAsia="Times New Roman" w:hAnsi="Calibri" w:cs="Arial"/>
+          <w:color w:val="000000"/>
+          <w:sz w:val="28"/>
+          <w:szCs w:val="28"/>
+        </w:rPr>
+        <w:t>te spiskom artikala, koji se trebaju otpremiti iz skladišta, zajedno sa njihovim prodajnim cijenama. Na osnovu spiska skeniraju se bar-kodovi artikala i unosi količina svakog artikla pojedinačno.</w:t>
       </w:r>
     </w:p>
     <w:p>
@@ -8256,7 +9049,25 @@
           <w:sz w:val="28"/>
           <w:szCs w:val="28"/>
         </w:rPr>
-        <w:t>Nakon obrade artikala generiše se račun kupcu za otpremnicu.</w:t>
+        <w:t>Na</w:t>
+      </w:r>
+      <w:r>
+        <w:rPr>
+          <w:rFonts w:ascii="Calibri" w:eastAsia="Times New Roman" w:hAnsi="Calibri" w:cs="Arial"/>
+          <w:color w:val="000000"/>
+          <w:sz w:val="28"/>
+          <w:szCs w:val="28"/>
+        </w:rPr>
+        <w:t>kon obrade artikala generiše otpremnica</w:t>
+      </w:r>
+      <w:r>
+        <w:rPr>
+          <w:rFonts w:ascii="Calibri" w:eastAsia="Times New Roman" w:hAnsi="Calibri" w:cs="Arial"/>
+          <w:color w:val="000000"/>
+          <w:sz w:val="28"/>
+          <w:szCs w:val="28"/>
+        </w:rPr>
+        <w:t>.</w:t>
       </w:r>
     </w:p>
     <w:p>
@@ -8395,6 +9206,7 @@
           <w:sz w:val="28"/>
           <w:szCs w:val="28"/>
         </w:rPr>
+        <w:lastRenderedPageBreak/>
         <w:t xml:space="preserve">Predstavljalju spisak artikala koji se trebaju otpisati iz skladišta </w:t>
       </w:r>
       <w:r>
@@ -8402,7 +9214,14 @@
           <w:rFonts w:ascii="Calibri" w:eastAsia="Calibri" w:hAnsi="Calibri"/>
           <w:sz w:val="28"/>
         </w:rPr>
-        <w:t>i naziv skladišta iz kojeg se vrši otpis robe</w:t>
+        <w:t>i razlog zbog</w:t>
+      </w:r>
+      <w:r>
+        <w:rPr>
+          <w:rFonts w:ascii="Calibri" w:eastAsia="Calibri" w:hAnsi="Calibri"/>
+          <w:sz w:val="28"/>
+        </w:rPr>
+        <w:t xml:space="preserve"> kojeg se vrši otpis robe</w:t>
       </w:r>
       <w:r>
         <w:rPr>
@@ -8696,7 +9515,43 @@
           <w:sz w:val="28"/>
           <w:szCs w:val="28"/>
         </w:rPr>
-        <w:t>Da bi se unijeli podaci o poslovnim partnerima, potrebno je da se otvori određena forma sa elementima za unos: tip poslovnog partnera (da li se radi o dobavljaču ili kupcu), zatim naziv dobavljača, adresa dobavljača i JIB.</w:t>
+        <w:t xml:space="preserve">Da bi se unijeli podaci o poslovnim partnerima, potrebno je da se otvori određena forma sa elementima za unos: </w:t>
+      </w:r>
+      <w:r>
+        <w:rPr>
+          <w:rFonts w:ascii="Calibri" w:eastAsia="Times New Roman" w:hAnsi="Calibri" w:cs="Arial"/>
+          <w:color w:val="000000"/>
+          <w:sz w:val="28"/>
+          <w:szCs w:val="28"/>
+        </w:rPr>
+        <w:t xml:space="preserve"> </w:t>
+      </w:r>
+      <w:r>
+        <w:rPr>
+          <w:rFonts w:ascii="Calibri" w:eastAsia="Times New Roman" w:hAnsi="Calibri" w:cs="Arial"/>
+          <w:color w:val="000000"/>
+          <w:sz w:val="28"/>
+          <w:szCs w:val="28"/>
+        </w:rPr>
+        <w:t xml:space="preserve">tip poslovnog partnera (da li se radi o dobavljaču ili kupcu), zatim naziv </w:t>
+      </w:r>
+      <w:r>
+        <w:rPr>
+          <w:rFonts w:ascii="Calibri" w:eastAsia="Times New Roman" w:hAnsi="Calibri" w:cs="Arial"/>
+          <w:color w:val="000000"/>
+          <w:sz w:val="28"/>
+          <w:szCs w:val="28"/>
+        </w:rPr>
+        <w:t>poslovnog partnera</w:t>
+      </w:r>
+      <w:r>
+        <w:rPr>
+          <w:rFonts w:ascii="Calibri" w:eastAsia="Times New Roman" w:hAnsi="Calibri" w:cs="Arial"/>
+          <w:color w:val="000000"/>
+          <w:sz w:val="28"/>
+          <w:szCs w:val="28"/>
+        </w:rPr>
+        <w:t>, adresa i JIB.</w:t>
       </w:r>
     </w:p>
     <w:p>
@@ -8750,7 +9605,25 @@
           <w:sz w:val="28"/>
           <w:szCs w:val="28"/>
         </w:rPr>
-        <w:t>Prilikom unosa podataka o poslovnom partneru vrši se validacija unesenih podataka te se po ispravnom unosu podaci smještaju u bazu podataka. Validacija obuhvata provjeru da li je JIB postojeci trinaestocifreni broj, da li se naziv sastoji isključivo od alfanumeričkih znakova, te da li je adresa dobavljača postojeća.</w:t>
+        <w:t>Prilikom unosa podataka o poslovnom partneru vrši se validacija unesenih podataka te se po ispravnom unosu podaci smještaju u bazu podataka. Validacija obuhvata provjeru da li je JIB postojeci trinaestocifreni broj, da li se naziv sastoji isključivo od alfanumeričkih znakova, te da li je</w:t>
+      </w:r>
+      <w:r>
+        <w:rPr>
+          <w:rFonts w:ascii="Calibri" w:eastAsia="Times New Roman" w:hAnsi="Calibri" w:cs="Arial"/>
+          <w:color w:val="000000"/>
+          <w:sz w:val="28"/>
+          <w:szCs w:val="28"/>
+        </w:rPr>
+        <w:t xml:space="preserve"> unesena adresa</w:t>
+      </w:r>
+      <w:r>
+        <w:rPr>
+          <w:rFonts w:ascii="Calibri" w:eastAsia="Times New Roman" w:hAnsi="Calibri" w:cs="Arial"/>
+          <w:color w:val="000000"/>
+          <w:sz w:val="28"/>
+          <w:szCs w:val="28"/>
+        </w:rPr>
+        <w:t>.</w:t>
       </w:r>
     </w:p>
     <w:p>
@@ -8889,6 +9762,7 @@
           <w:sz w:val="28"/>
           <w:szCs w:val="28"/>
         </w:rPr>
+        <w:lastRenderedPageBreak/>
         <w:t>Unos novih uposlenika je neophodan ukoliko se želi obezbijediti adekvatna evidencija istog, a i na taj način se obezbjeđuje efikasna evidencija svih uposlenika organizacije. Nadležnost za izvršenje i manipulaciju ovog proces ima menadžer.</w:t>
       </w:r>
     </w:p>
@@ -9325,6 +10199,7 @@
           <w:sz w:val="28"/>
           <w:szCs w:val="28"/>
         </w:rPr>
+        <w:lastRenderedPageBreak/>
         <w:t>Izlaz ovog zahtjeva predstavlja poruka korisniku o uspješno izbrisanim podacima.</w:t>
       </w:r>
     </w:p>
@@ -9736,7 +10611,17 @@
           <w:sz w:val="28"/>
           <w:szCs w:val="28"/>
         </w:rPr>
-        <w:t>Budući da je system predviđen za dodavanje novih skladišta, omogućili smo da menadžer na jednostavan način može dodati skladište.</w:t>
+        <w:lastRenderedPageBreak/>
+        <w:t>Budući da je si</w:t>
+      </w:r>
+      <w:r>
+        <w:rPr>
+          <w:rFonts w:ascii="Calibri" w:eastAsia="Times New Roman" w:hAnsi="Calibri" w:cs="Arial"/>
+          <w:color w:val="000000"/>
+          <w:sz w:val="28"/>
+          <w:szCs w:val="28"/>
+        </w:rPr>
+        <w:t>stem predviđen za dodavanje novih skladišta, omogućili smo da menadžer na jednostavan način može dodati skladište.</w:t>
       </w:r>
     </w:p>
     <w:p>
@@ -9810,7 +10695,11 @@
           <w:szCs w:val="28"/>
         </w:rPr>
       </w:pPr>
-      <w:r>
+    </w:p>
+    <w:p>
+      <w:pPr>
+        <w:spacing w:after="0" w:line="240" w:lineRule="auto"/>
+        <w:jc w:val="both"/>
         <w:rPr>
           <w:rFonts w:ascii="Calibri" w:eastAsia="Times New Roman" w:hAnsi="Calibri" w:cs="Arial"/>
           <w:i/>
@@ -9819,46 +10708,8 @@
           <w:sz w:val="28"/>
           <w:szCs w:val="28"/>
         </w:rPr>
-        <w:t>Obrada</w:t>
-      </w:r>
-    </w:p>
-    <w:p>
-      <w:pPr>
-        <w:spacing w:after="0" w:line="240" w:lineRule="auto"/>
-        <w:jc w:val="both"/>
-        <w:rPr>
-          <w:rFonts w:ascii="Calibri" w:eastAsia="Times New Roman" w:hAnsi="Calibri" w:cs="Arial"/>
-          <w:color w:val="000000"/>
-          <w:sz w:val="28"/>
-          <w:szCs w:val="28"/>
-        </w:rPr>
-      </w:pPr>
-      <w:r>
-        <w:rPr>
-          <w:rFonts w:ascii="Calibri" w:eastAsia="Times New Roman" w:hAnsi="Calibri" w:cs="Arial"/>
-          <w:color w:val="000000"/>
-          <w:sz w:val="28"/>
-          <w:szCs w:val="28"/>
-        </w:rPr>
-        <w:t>Nakon što su uneseni podaci, vrši se njihova validacija. Unos podataka za sva polja je obavezan. Radno vrijeme skladišta je u obliku od-do te kraj radnog vremena ne smije biti prije početka radnog vremena. Podaci se spašavaju u bazu podataka nakon uspješne validacije.</w:t>
-      </w:r>
-    </w:p>
-    <w:p>
-      <w:pPr>
-        <w:spacing w:after="0" w:line="240" w:lineRule="auto"/>
-        <w:jc w:val="both"/>
-        <w:rPr>
-          <w:rFonts w:ascii="Calibri" w:eastAsia="Times New Roman" w:hAnsi="Calibri" w:cs="Arial"/>
-          <w:color w:val="000000"/>
-          <w:sz w:val="28"/>
-          <w:szCs w:val="28"/>
-        </w:rPr>
-      </w:pPr>
-    </w:p>
-    <w:p>
-      <w:pPr>
-        <w:spacing w:after="0" w:line="240" w:lineRule="auto"/>
-        <w:jc w:val="both"/>
+      </w:pPr>
+      <w:r>
         <w:rPr>
           <w:rFonts w:ascii="Calibri" w:eastAsia="Times New Roman" w:hAnsi="Calibri" w:cs="Arial"/>
           <w:i/>
@@ -9867,8 +10718,46 @@
           <w:sz w:val="28"/>
           <w:szCs w:val="28"/>
         </w:rPr>
-      </w:pPr>
-      <w:r>
+        <w:t>Obrada</w:t>
+      </w:r>
+    </w:p>
+    <w:p>
+      <w:pPr>
+        <w:spacing w:after="0" w:line="240" w:lineRule="auto"/>
+        <w:jc w:val="both"/>
+        <w:rPr>
+          <w:rFonts w:ascii="Calibri" w:eastAsia="Times New Roman" w:hAnsi="Calibri" w:cs="Arial"/>
+          <w:color w:val="000000"/>
+          <w:sz w:val="28"/>
+          <w:szCs w:val="28"/>
+        </w:rPr>
+      </w:pPr>
+      <w:r>
+        <w:rPr>
+          <w:rFonts w:ascii="Calibri" w:eastAsia="Times New Roman" w:hAnsi="Calibri" w:cs="Arial"/>
+          <w:color w:val="000000"/>
+          <w:sz w:val="28"/>
+          <w:szCs w:val="28"/>
+        </w:rPr>
+        <w:t>Nakon što su uneseni podaci, vrši se njihova validacija. Unos podataka za sva polja je obavezan. Radno vrijeme skladišta je u obliku od-do te kraj radnog vremena ne smije biti prije početka radnog vremena. Podaci se spašavaju u bazu podataka nakon uspješne validacije.</w:t>
+      </w:r>
+    </w:p>
+    <w:p>
+      <w:pPr>
+        <w:spacing w:after="0" w:line="240" w:lineRule="auto"/>
+        <w:jc w:val="both"/>
+        <w:rPr>
+          <w:rFonts w:ascii="Calibri" w:eastAsia="Times New Roman" w:hAnsi="Calibri" w:cs="Arial"/>
+          <w:color w:val="000000"/>
+          <w:sz w:val="28"/>
+          <w:szCs w:val="28"/>
+        </w:rPr>
+      </w:pPr>
+    </w:p>
+    <w:p>
+      <w:pPr>
+        <w:spacing w:after="0" w:line="240" w:lineRule="auto"/>
+        <w:jc w:val="both"/>
         <w:rPr>
           <w:rFonts w:ascii="Calibri" w:eastAsia="Times New Roman" w:hAnsi="Calibri" w:cs="Arial"/>
           <w:i/>
@@ -9877,6 +10766,16 @@
           <w:sz w:val="28"/>
           <w:szCs w:val="28"/>
         </w:rPr>
+      </w:pPr>
+      <w:r>
+        <w:rPr>
+          <w:rFonts w:ascii="Calibri" w:eastAsia="Times New Roman" w:hAnsi="Calibri" w:cs="Arial"/>
+          <w:i/>
+          <w:iCs/>
+          <w:color w:val="000000"/>
+          <w:sz w:val="28"/>
+          <w:szCs w:val="28"/>
+        </w:rPr>
         <w:t>Izlazi</w:t>
       </w:r>
     </w:p>
@@ -9898,7 +10797,25 @@
           <w:sz w:val="28"/>
           <w:szCs w:val="28"/>
         </w:rPr>
-        <w:t>Ukoliko su podaci uspješno sačuvani u bazu podataka, korisniku se prikazuje poruka u upješnom unosu. Ukoliko validacija nije uspješna I podaci se nisu sačuvali u bazu podataka, korisniku je omogućen ponovni unos.</w:t>
+        <w:t xml:space="preserve">Ukoliko su podaci uspješno sačuvani u bazu podataka, korisniku se prikazuje poruka u upješnom unosu. Ukoliko validacija nije uspješna </w:t>
+      </w:r>
+      <w:r>
+        <w:rPr>
+          <w:rFonts w:ascii="Calibri" w:eastAsia="Times New Roman" w:hAnsi="Calibri" w:cs="Arial"/>
+          <w:color w:val="000000"/>
+          <w:sz w:val="28"/>
+          <w:szCs w:val="28"/>
+        </w:rPr>
+        <w:t>i</w:t>
+      </w:r>
+      <w:r>
+        <w:rPr>
+          <w:rFonts w:ascii="Calibri" w:eastAsia="Times New Roman" w:hAnsi="Calibri" w:cs="Arial"/>
+          <w:color w:val="000000"/>
+          <w:sz w:val="28"/>
+          <w:szCs w:val="28"/>
+        </w:rPr>
+        <w:t xml:space="preserve"> podaci se nisu sačuvali u bazu podataka, korisniku je omogućen ponovni unos.</w:t>
       </w:r>
     </w:p>
     <w:p>
@@ -9942,7 +10859,6 @@
         <w:t>Brisanje skladišta</w:t>
       </w:r>
     </w:p>
-    <w:bookmarkEnd w:id="35"/>
     <w:p>
       <w:pPr>
         <w:spacing w:after="0" w:line="240" w:lineRule="auto"/>
@@ -9992,6 +10908,7 @@
     <w:p>
       <w:pPr>
         <w:spacing w:after="0" w:line="240" w:lineRule="auto"/>
+        <w:ind w:left="284"/>
         <w:jc w:val="both"/>
         <w:rPr>
           <w:rFonts w:ascii="Calibri" w:eastAsia="Times New Roman" w:hAnsi="Calibri" w:cs="Arial"/>
@@ -10102,29 +11019,8 @@
           <w:sz w:val="28"/>
           <w:szCs w:val="28"/>
         </w:rPr>
-        <w:t>Klikom na dugme obriši skladište, te nakon potvrđenog brisa</w:t>
-      </w:r>
-      <w:r>
-        <w:rPr>
-          <w:rFonts w:ascii="Calibri" w:eastAsia="Times New Roman" w:hAnsi="Calibri" w:cs="Arial"/>
-          <w:color w:val="000000"/>
-          <w:sz w:val="28"/>
-          <w:szCs w:val="28"/>
-        </w:rPr>
-        <w:t>nja, podaci o skladištu se brišu iz baze podataka.</w:t>
-      </w:r>
-    </w:p>
-    <w:p>
-      <w:pPr>
-        <w:spacing w:after="0" w:line="240" w:lineRule="auto"/>
-        <w:jc w:val="both"/>
-        <w:rPr>
-          <w:rFonts w:ascii="Calibri" w:eastAsia="Times New Roman" w:hAnsi="Calibri" w:cs="Arial"/>
-          <w:color w:val="000000"/>
-          <w:sz w:val="28"/>
-          <w:szCs w:val="28"/>
-        </w:rPr>
-      </w:pPr>
+        <w:t>Klikom na dugme obriši skladište, te nakon potvrđenog brisanja, podaci o skladištu se brišu iz baze podataka.</w:t>
+      </w:r>
     </w:p>
     <w:p>
       <w:pPr>
@@ -10139,7 +11035,11 @@
           <w:szCs w:val="28"/>
         </w:rPr>
       </w:pPr>
-      <w:r>
+    </w:p>
+    <w:p>
+      <w:pPr>
+        <w:spacing w:after="0" w:line="240" w:lineRule="auto"/>
+        <w:jc w:val="both"/>
         <w:rPr>
           <w:rFonts w:ascii="Calibri" w:eastAsia="Times New Roman" w:hAnsi="Calibri" w:cs="Arial"/>
           <w:i/>
@@ -10148,6 +11048,289 @@
           <w:sz w:val="28"/>
           <w:szCs w:val="28"/>
         </w:rPr>
+      </w:pPr>
+      <w:r>
+        <w:rPr>
+          <w:rFonts w:ascii="Calibri" w:eastAsia="Times New Roman" w:hAnsi="Calibri" w:cs="Arial"/>
+          <w:i/>
+          <w:iCs/>
+          <w:color w:val="000000"/>
+          <w:sz w:val="28"/>
+          <w:szCs w:val="28"/>
+        </w:rPr>
+        <w:t>I</w:t>
+      </w:r>
+      <w:r>
+        <w:rPr>
+          <w:rFonts w:ascii="Calibri" w:eastAsia="Times New Roman" w:hAnsi="Calibri" w:cs="Arial"/>
+          <w:i/>
+          <w:iCs/>
+          <w:color w:val="000000"/>
+          <w:sz w:val="28"/>
+          <w:szCs w:val="28"/>
+        </w:rPr>
+        <w:t>zlazi</w:t>
+      </w:r>
+    </w:p>
+    <w:p>
+      <w:pPr>
+        <w:spacing w:after="0" w:line="240" w:lineRule="auto"/>
+        <w:jc w:val="both"/>
+        <w:rPr>
+          <w:rFonts w:ascii="Calibri" w:eastAsia="Times New Roman" w:hAnsi="Calibri" w:cs="Arial"/>
+          <w:color w:val="000000"/>
+          <w:sz w:val="28"/>
+          <w:szCs w:val="28"/>
+        </w:rPr>
+      </w:pPr>
+      <w:r>
+        <w:rPr>
+          <w:rFonts w:ascii="Calibri" w:eastAsia="Times New Roman" w:hAnsi="Calibri" w:cs="Arial"/>
+          <w:color w:val="000000"/>
+          <w:sz w:val="28"/>
+          <w:szCs w:val="28"/>
+        </w:rPr>
+        <w:t>Nakon uspješnog brisanja podataka o skladištu, korisniku se prikazuje poruka o uspješnom brisanju skladišta.</w:t>
+      </w:r>
+    </w:p>
+    <w:p>
+      <w:pPr>
+        <w:pStyle w:val="ListParagraph1"/>
+        <w:spacing w:after="0" w:line="240" w:lineRule="auto"/>
+        <w:ind w:left="0"/>
+        <w:jc w:val="both"/>
+        <w:rPr>
+          <w:rFonts w:ascii="Calibri" w:eastAsia="Times New Roman" w:hAnsi="Calibri" w:cs="Arial"/>
+          <w:b/>
+          <w:color w:val="000000"/>
+          <w:sz w:val="32"/>
+          <w:szCs w:val="32"/>
+        </w:rPr>
+      </w:pPr>
+    </w:p>
+    <w:p>
+      <w:pPr>
+        <w:pStyle w:val="ListParagraph1"/>
+        <w:numPr>
+          <w:ilvl w:val="2"/>
+          <w:numId w:val="1"/>
+        </w:numPr>
+        <w:spacing w:after="0" w:line="240" w:lineRule="auto"/>
+        <w:jc w:val="both"/>
+        <w:rPr>
+          <w:rFonts w:ascii="Calibri" w:eastAsia="Times New Roman" w:hAnsi="Calibri" w:cs="Arial"/>
+          <w:b/>
+          <w:color w:val="000000"/>
+          <w:sz w:val="32"/>
+          <w:szCs w:val="32"/>
+        </w:rPr>
+      </w:pPr>
+      <w:bookmarkStart w:id="36" w:name="trenutnoStanjeSkladista"/>
+      <w:r>
+        <w:rPr>
+          <w:rFonts w:ascii="Calibri" w:eastAsia="Times New Roman" w:hAnsi="Calibri" w:cs="Arial"/>
+          <w:b/>
+          <w:color w:val="000000"/>
+          <w:sz w:val="32"/>
+          <w:szCs w:val="32"/>
+        </w:rPr>
+        <w:t>Pregled trenutnog stanja skladišta</w:t>
+      </w:r>
+    </w:p>
+    <w:bookmarkEnd w:id="36"/>
+    <w:p>
+      <w:pPr>
+        <w:spacing w:after="0" w:line="240" w:lineRule="auto"/>
+        <w:jc w:val="both"/>
+        <w:rPr>
+          <w:rFonts w:ascii="Calibri" w:eastAsia="Times New Roman" w:hAnsi="Calibri" w:cs="Arial"/>
+          <w:i/>
+          <w:iCs/>
+          <w:color w:val="000000"/>
+          <w:sz w:val="28"/>
+          <w:szCs w:val="28"/>
+        </w:rPr>
+      </w:pPr>
+      <w:r>
+        <w:rPr>
+          <w:rFonts w:ascii="Calibri" w:eastAsia="Times New Roman" w:hAnsi="Calibri" w:cs="Arial"/>
+          <w:i/>
+          <w:iCs/>
+          <w:color w:val="000000"/>
+          <w:sz w:val="28"/>
+          <w:szCs w:val="28"/>
+        </w:rPr>
+        <w:t>Uvod</w:t>
+      </w:r>
+    </w:p>
+    <w:p>
+      <w:pPr>
+        <w:spacing w:after="0" w:line="240" w:lineRule="auto"/>
+        <w:jc w:val="both"/>
+        <w:rPr>
+          <w:rFonts w:ascii="Calibri" w:eastAsia="Times New Roman" w:hAnsi="Calibri" w:cs="Arial"/>
+          <w:color w:val="000000"/>
+          <w:sz w:val="28"/>
+          <w:szCs w:val="28"/>
+        </w:rPr>
+      </w:pPr>
+      <w:r>
+        <w:rPr>
+          <w:rFonts w:ascii="Calibri" w:eastAsia="Times New Roman" w:hAnsi="Calibri" w:cs="Arial"/>
+          <w:color w:val="000000"/>
+          <w:sz w:val="28"/>
+          <w:szCs w:val="28"/>
+        </w:rPr>
+        <w:lastRenderedPageBreak/>
+        <w:t>Potrebno je omogućiti uvid u trenutno stanje skladišta tj. prikaz informacija o svim artiklima koji se trenutno nalaze u određenom skladištu. Menadžer ima mogućnost pregleda stanja u svim skladištima, dok ostali uposlenici imaju mogućnost pregleda stanja samo u skladištu u kojem su zaposleni.</w:t>
+      </w:r>
+    </w:p>
+    <w:p>
+      <w:pPr>
+        <w:spacing w:after="0" w:line="240" w:lineRule="auto"/>
+        <w:jc w:val="both"/>
+        <w:rPr>
+          <w:rFonts w:ascii="Calibri" w:eastAsia="Times New Roman" w:hAnsi="Calibri" w:cs="Arial"/>
+          <w:color w:val="000000"/>
+          <w:sz w:val="28"/>
+          <w:szCs w:val="28"/>
+        </w:rPr>
+      </w:pPr>
+    </w:p>
+    <w:p>
+      <w:pPr>
+        <w:spacing w:after="0" w:line="240" w:lineRule="auto"/>
+        <w:jc w:val="both"/>
+        <w:rPr>
+          <w:rFonts w:ascii="Calibri" w:eastAsia="Times New Roman" w:hAnsi="Calibri" w:cs="Arial"/>
+          <w:i/>
+          <w:iCs/>
+          <w:color w:val="000000"/>
+          <w:sz w:val="28"/>
+          <w:szCs w:val="28"/>
+        </w:rPr>
+      </w:pPr>
+      <w:r>
+        <w:rPr>
+          <w:rFonts w:ascii="Calibri" w:eastAsia="Times New Roman" w:hAnsi="Calibri" w:cs="Arial"/>
+          <w:i/>
+          <w:iCs/>
+          <w:color w:val="000000"/>
+          <w:sz w:val="28"/>
+          <w:szCs w:val="28"/>
+        </w:rPr>
+        <w:t>Ulazi</w:t>
+      </w:r>
+    </w:p>
+    <w:p>
+      <w:pPr>
+        <w:spacing w:after="0" w:line="240" w:lineRule="auto"/>
+        <w:jc w:val="both"/>
+        <w:rPr>
+          <w:rFonts w:ascii="Calibri" w:eastAsia="Times New Roman" w:hAnsi="Calibri" w:cs="Arial"/>
+          <w:color w:val="000000"/>
+          <w:sz w:val="28"/>
+          <w:szCs w:val="28"/>
+        </w:rPr>
+      </w:pPr>
+      <w:r>
+        <w:rPr>
+          <w:rFonts w:ascii="Calibri" w:eastAsia="Times New Roman" w:hAnsi="Calibri" w:cs="Arial"/>
+          <w:color w:val="000000"/>
+          <w:sz w:val="28"/>
+          <w:szCs w:val="28"/>
+        </w:rPr>
+        <w:t>Menadžer odabire za koje skladište želi pregled. Kod ostalih zaposlenika nema ulaza.</w:t>
+      </w:r>
+    </w:p>
+    <w:p>
+      <w:pPr>
+        <w:spacing w:after="0" w:line="240" w:lineRule="auto"/>
+        <w:jc w:val="both"/>
+        <w:rPr>
+          <w:rFonts w:ascii="Calibri" w:eastAsia="Times New Roman" w:hAnsi="Calibri" w:cs="Arial"/>
+          <w:color w:val="000000"/>
+          <w:sz w:val="28"/>
+          <w:szCs w:val="28"/>
+        </w:rPr>
+      </w:pPr>
+    </w:p>
+    <w:p>
+      <w:pPr>
+        <w:spacing w:after="0" w:line="240" w:lineRule="auto"/>
+        <w:jc w:val="both"/>
+        <w:rPr>
+          <w:rFonts w:ascii="Calibri" w:eastAsia="Times New Roman" w:hAnsi="Calibri" w:cs="Arial"/>
+          <w:color w:val="000000"/>
+          <w:sz w:val="28"/>
+          <w:szCs w:val="28"/>
+        </w:rPr>
+      </w:pPr>
+      <w:r>
+        <w:rPr>
+          <w:rFonts w:ascii="Calibri" w:eastAsia="Times New Roman" w:hAnsi="Calibri" w:cs="Arial"/>
+          <w:i/>
+          <w:iCs/>
+          <w:color w:val="000000"/>
+          <w:sz w:val="28"/>
+          <w:szCs w:val="28"/>
+        </w:rPr>
+        <w:t>Obrada</w:t>
+      </w:r>
+    </w:p>
+    <w:p>
+      <w:pPr>
+        <w:spacing w:after="0" w:line="240" w:lineRule="auto"/>
+        <w:jc w:val="both"/>
+        <w:rPr>
+          <w:rFonts w:ascii="Calibri" w:eastAsia="Times New Roman" w:hAnsi="Calibri" w:cs="Arial"/>
+          <w:color w:val="000000"/>
+          <w:sz w:val="28"/>
+          <w:szCs w:val="28"/>
+        </w:rPr>
+      </w:pPr>
+      <w:r>
+        <w:rPr>
+          <w:rFonts w:ascii="Calibri" w:eastAsia="Times New Roman" w:hAnsi="Calibri" w:cs="Arial"/>
+          <w:color w:val="000000"/>
+          <w:sz w:val="28"/>
+          <w:szCs w:val="28"/>
+        </w:rPr>
+        <w:t>Dobavljanje podataka o artiklima za odabrano skladište iz baze podataka.</w:t>
+      </w:r>
+    </w:p>
+    <w:p>
+      <w:pPr>
+        <w:spacing w:after="0" w:line="240" w:lineRule="auto"/>
+        <w:jc w:val="both"/>
+        <w:rPr>
+          <w:rFonts w:ascii="Calibri" w:eastAsia="Times New Roman" w:hAnsi="Calibri" w:cs="Arial"/>
+          <w:color w:val="000000"/>
+          <w:sz w:val="28"/>
+          <w:szCs w:val="28"/>
+        </w:rPr>
+      </w:pPr>
+    </w:p>
+    <w:p>
+      <w:pPr>
+        <w:spacing w:after="0" w:line="240" w:lineRule="auto"/>
+        <w:jc w:val="both"/>
+        <w:rPr>
+          <w:rFonts w:ascii="Calibri" w:eastAsia="Times New Roman" w:hAnsi="Calibri" w:cs="Arial"/>
+          <w:color w:val="000000"/>
+          <w:sz w:val="28"/>
+          <w:szCs w:val="28"/>
+        </w:rPr>
+      </w:pPr>
+      <w:r>
+        <w:rPr>
+          <w:rFonts w:ascii="Calibri" w:eastAsia="Times New Roman" w:hAnsi="Calibri" w:cs="Arial"/>
+          <w:i/>
+          <w:iCs/>
+          <w:color w:val="000000"/>
+          <w:sz w:val="28"/>
+          <w:szCs w:val="28"/>
+        </w:rPr>
         <w:t>Izlazi</w:t>
       </w:r>
     </w:p>
@@ -10169,8 +11352,21 @@
           <w:sz w:val="28"/>
           <w:szCs w:val="28"/>
         </w:rPr>
-        <w:t>Nakon uspješnog brisanja podataka o skladištu, korisniku se prikazuje poruka o uspješnom brisanju skladišta.</w:t>
-      </w:r>
+        <w:t>Prikaz podataka o artiklima u tabelarnoj formi.</w:t>
+      </w:r>
+    </w:p>
+    <w:bookmarkEnd w:id="35"/>
+    <w:p>
+      <w:pPr>
+        <w:spacing w:after="0" w:line="240" w:lineRule="auto"/>
+        <w:jc w:val="both"/>
+        <w:rPr>
+          <w:rFonts w:ascii="Calibri" w:eastAsia="Times New Roman" w:hAnsi="Calibri" w:cs="Arial"/>
+          <w:color w:val="000000"/>
+          <w:sz w:val="28"/>
+          <w:szCs w:val="28"/>
+        </w:rPr>
+      </w:pPr>
     </w:p>
     <w:p>
       <w:pPr>
@@ -10201,7 +11397,7 @@
           <w:szCs w:val="32"/>
         </w:rPr>
       </w:pPr>
-      <w:bookmarkStart w:id="36" w:name="Ogranicenja_dizajna_12"/>
+      <w:bookmarkStart w:id="37" w:name="Ogranicenja_dizajna_12"/>
       <w:r>
         <w:rPr>
           <w:rFonts w:ascii="Calibri" w:eastAsia="Times New Roman" w:hAnsi="Calibri" w:cs="Arial"/>
@@ -10230,8 +11426,8 @@
           <w:szCs w:val="32"/>
         </w:rPr>
       </w:pPr>
-      <w:bookmarkStart w:id="37" w:name="Hardverski_zahtjevi_12"/>
-      <w:bookmarkEnd w:id="36"/>
+      <w:bookmarkStart w:id="38" w:name="Hardverski_zahtjevi_12"/>
+      <w:bookmarkEnd w:id="37"/>
       <w:r>
         <w:rPr>
           <w:rFonts w:ascii="Calibri" w:eastAsia="Times New Roman" w:hAnsi="Calibri" w:cs="Arial"/>
@@ -10243,7 +11439,7 @@
         <w:t>Hardverski zahtjevi</w:t>
       </w:r>
     </w:p>
-    <w:bookmarkEnd w:id="37"/>
+    <w:bookmarkEnd w:id="38"/>
     <w:p>
       <w:pPr>
         <w:spacing w:after="0" w:line="240" w:lineRule="auto"/>
@@ -10554,7 +11750,7 @@
           <w:szCs w:val="32"/>
         </w:rPr>
       </w:pPr>
-      <w:bookmarkStart w:id="38" w:name="Softverski_zahtjevi_13"/>
+      <w:bookmarkStart w:id="39" w:name="Softverski_zahtjevi_13"/>
       <w:r>
         <w:rPr>
           <w:rFonts w:ascii="Calibri" w:eastAsia="Times New Roman" w:hAnsi="Calibri" w:cs="Arial"/>
@@ -10566,7 +11762,7 @@
         <w:t>Softverski zahtjevi</w:t>
       </w:r>
     </w:p>
-    <w:bookmarkEnd w:id="38"/>
+    <w:bookmarkEnd w:id="39"/>
     <w:p>
       <w:pPr>
         <w:spacing w:after="0" w:line="240" w:lineRule="auto"/>
@@ -10644,6 +11840,7 @@
           <w:sz w:val="28"/>
           <w:szCs w:val="28"/>
         </w:rPr>
+        <w:lastRenderedPageBreak/>
         <w:t>Svi potrebni drajveri (za mrežne adaptere i eksterne komponente).</w:t>
       </w:r>
     </w:p>
@@ -10736,7 +11933,7 @@
           <w:szCs w:val="32"/>
         </w:rPr>
       </w:pPr>
-      <w:bookmarkStart w:id="39" w:name="Zahtjevi_za_performansama_13"/>
+      <w:bookmarkStart w:id="40" w:name="Zahtjevi_za_performansama_13"/>
       <w:r>
         <w:rPr>
           <w:rFonts w:ascii="Calibri" w:eastAsia="Times New Roman" w:hAnsi="Calibri" w:cs="Arial"/>
@@ -10765,8 +11962,8 @@
           <w:szCs w:val="32"/>
         </w:rPr>
       </w:pPr>
-      <w:bookmarkStart w:id="40" w:name="Odziv_sistema_13"/>
-      <w:bookmarkEnd w:id="39"/>
+      <w:bookmarkStart w:id="41" w:name="Odziv_sistema_13"/>
+      <w:bookmarkEnd w:id="40"/>
       <w:r>
         <w:rPr>
           <w:rFonts w:ascii="Calibri" w:eastAsia="Times New Roman" w:hAnsi="Calibri" w:cs="Arial"/>
@@ -10778,7 +11975,7 @@
         <w:t>Odziv sistema</w:t>
       </w:r>
     </w:p>
-    <w:bookmarkEnd w:id="40"/>
+    <w:bookmarkEnd w:id="41"/>
     <w:p>
       <w:pPr>
         <w:spacing w:after="0" w:line="240" w:lineRule="auto"/>
@@ -10829,7 +12026,7 @@
           <w:szCs w:val="32"/>
         </w:rPr>
       </w:pPr>
-      <w:bookmarkStart w:id="41" w:name="Propusnost_13"/>
+      <w:bookmarkStart w:id="42" w:name="Propusnost_13"/>
       <w:r>
         <w:rPr>
           <w:rFonts w:ascii="Calibri" w:eastAsia="Times New Roman" w:hAnsi="Calibri" w:cs="Arial"/>
@@ -10841,7 +12038,7 @@
         <w:t>Propusnost</w:t>
       </w:r>
     </w:p>
-    <w:bookmarkEnd w:id="41"/>
+    <w:bookmarkEnd w:id="42"/>
     <w:p>
       <w:pPr>
         <w:spacing w:after="0" w:line="240" w:lineRule="auto"/>
@@ -10861,42 +12058,6 @@
         </w:rPr>
         <w:t>Propusnost se odnosi na broj procesa koje sistem može izvršiti po vremenskoj jedinici. Također i propusnost kao i odziv sistema zavise direktno od hardverskih resursa koji su iskorišteni za implementaciju sistema. Zbog malog broja računara u poslovnoj organizaciji (2), bez obzira na intenzitet aktivnosti sistema, propusnost je zadovoljavaljuća.</w:t>
       </w:r>
-    </w:p>
-    <w:p>
-      <w:pPr>
-        <w:spacing w:after="0" w:line="240" w:lineRule="auto"/>
-        <w:jc w:val="both"/>
-        <w:rPr>
-          <w:rFonts w:ascii="Calibri" w:eastAsia="Times New Roman" w:hAnsi="Calibri" w:cs="Arial"/>
-          <w:color w:val="000000"/>
-          <w:sz w:val="28"/>
-          <w:szCs w:val="28"/>
-        </w:rPr>
-      </w:pPr>
-    </w:p>
-    <w:p>
-      <w:pPr>
-        <w:spacing w:after="0" w:line="240" w:lineRule="auto"/>
-        <w:jc w:val="both"/>
-        <w:rPr>
-          <w:rFonts w:ascii="Calibri" w:eastAsia="Times New Roman" w:hAnsi="Calibri" w:cs="Arial"/>
-          <w:color w:val="000000"/>
-          <w:sz w:val="28"/>
-          <w:szCs w:val="28"/>
-        </w:rPr>
-      </w:pPr>
-    </w:p>
-    <w:p>
-      <w:pPr>
-        <w:spacing w:after="0" w:line="240" w:lineRule="auto"/>
-        <w:jc w:val="both"/>
-        <w:rPr>
-          <w:rFonts w:ascii="Calibri" w:eastAsia="Times New Roman" w:hAnsi="Calibri" w:cs="Arial"/>
-          <w:color w:val="000000"/>
-          <w:sz w:val="28"/>
-          <w:szCs w:val="28"/>
-        </w:rPr>
-      </w:pPr>
     </w:p>
     <w:p>
       <w:pPr>
@@ -10939,7 +12100,7 @@
           <w:szCs w:val="32"/>
         </w:rPr>
       </w:pPr>
-      <w:bookmarkStart w:id="42" w:name="Atributi_sistema_13"/>
+      <w:bookmarkStart w:id="43" w:name="Atributi_sistema_13"/>
       <w:r>
         <w:rPr>
           <w:rFonts w:ascii="Calibri" w:eastAsia="Times New Roman" w:hAnsi="Calibri" w:cs="Arial"/>
@@ -10968,8 +12129,8 @@
           <w:szCs w:val="32"/>
         </w:rPr>
       </w:pPr>
-      <w:bookmarkStart w:id="43" w:name="Dostupnost_sistema_13"/>
-      <w:bookmarkEnd w:id="42"/>
+      <w:bookmarkStart w:id="44" w:name="Dostupnost_sistema_13"/>
+      <w:bookmarkEnd w:id="43"/>
       <w:r>
         <w:rPr>
           <w:rFonts w:ascii="Calibri" w:eastAsia="Times New Roman" w:hAnsi="Calibri" w:cs="Arial"/>
@@ -10981,7 +12142,7 @@
         <w:t>Dostupnost sistema</w:t>
       </w:r>
     </w:p>
-    <w:bookmarkEnd w:id="43"/>
+    <w:bookmarkEnd w:id="44"/>
     <w:p>
       <w:pPr>
         <w:spacing w:after="0" w:line="240" w:lineRule="auto"/>
@@ -11035,7 +12196,7 @@
           <w:szCs w:val="32"/>
         </w:rPr>
       </w:pPr>
-      <w:bookmarkStart w:id="44" w:name="Sigurnost_14"/>
+      <w:bookmarkStart w:id="45" w:name="Sigurnost_14"/>
       <w:r>
         <w:rPr>
           <w:rFonts w:ascii="Calibri" w:eastAsia="Times New Roman" w:hAnsi="Calibri" w:cs="Arial"/>
@@ -11047,26 +12208,62 @@
         <w:t>Sigurnost</w:t>
       </w:r>
     </w:p>
-    <w:bookmarkEnd w:id="44"/>
-    <w:p>
-      <w:pPr>
-        <w:spacing w:after="0" w:line="240" w:lineRule="auto"/>
-        <w:jc w:val="both"/>
-        <w:rPr>
-          <w:rFonts w:ascii="Calibri" w:eastAsia="Times New Roman" w:hAnsi="Calibri" w:cs="Arial"/>
-          <w:color w:val="000000"/>
-          <w:sz w:val="28"/>
-          <w:szCs w:val="28"/>
-        </w:rPr>
-      </w:pPr>
-      <w:r>
-        <w:rPr>
-          <w:rFonts w:ascii="Calibri" w:eastAsia="Times New Roman" w:hAnsi="Calibri" w:cs="Arial"/>
-          <w:color w:val="000000"/>
-          <w:sz w:val="28"/>
-          <w:szCs w:val="28"/>
-        </w:rPr>
-        <w:t>Svaki korisnik sistema je identifikovan korisničkim imenom i šifrom koje mu dodjeljuje administrator sistema što sprječava neautorizovane upade u sistem. Postojat će različite kategorije korisnika sa različitim pravima pristupa funkcijama sistema. Sistem radi offline, unutar organizacije što drastično smanjuje mogućnos neovlaštenih upada u sistem putem Interneta. Preporučeni softverski interfejsi zahtjevaju antivirusni program koji sprječava eventualnu pojavu virusa i sličnih neželjenih pojava.</w:t>
+    <w:bookmarkEnd w:id="45"/>
+    <w:p>
+      <w:pPr>
+        <w:spacing w:after="0" w:line="240" w:lineRule="auto"/>
+        <w:jc w:val="both"/>
+        <w:rPr>
+          <w:rFonts w:ascii="Calibri" w:eastAsia="Times New Roman" w:hAnsi="Calibri" w:cs="Arial"/>
+          <w:color w:val="000000"/>
+          <w:sz w:val="28"/>
+          <w:szCs w:val="28"/>
+        </w:rPr>
+      </w:pPr>
+      <w:r>
+        <w:rPr>
+          <w:rFonts w:ascii="Calibri" w:eastAsia="Times New Roman" w:hAnsi="Calibri" w:cs="Arial"/>
+          <w:color w:val="000000"/>
+          <w:sz w:val="28"/>
+          <w:szCs w:val="28"/>
+        </w:rPr>
+        <w:t xml:space="preserve">Svaki korisnik sistema je identifikovan korisničkim imenom i šifrom koje mu </w:t>
+      </w:r>
+      <w:r>
+        <w:rPr>
+          <w:rFonts w:ascii="Calibri" w:eastAsia="Times New Roman" w:hAnsi="Calibri" w:cs="Arial"/>
+          <w:color w:val="000000"/>
+          <w:sz w:val="28"/>
+          <w:szCs w:val="28"/>
+        </w:rPr>
+        <w:t>generiše sistem</w:t>
+      </w:r>
+      <w:r>
+        <w:rPr>
+          <w:rFonts w:ascii="Calibri" w:eastAsia="Times New Roman" w:hAnsi="Calibri" w:cs="Arial"/>
+          <w:color w:val="000000"/>
+          <w:sz w:val="28"/>
+          <w:szCs w:val="28"/>
+        </w:rPr>
+        <w:t xml:space="preserve"> što sprječa</w:t>
+      </w:r>
+      <w:r>
+        <w:rPr>
+          <w:rFonts w:ascii="Calibri" w:eastAsia="Times New Roman" w:hAnsi="Calibri" w:cs="Arial"/>
+          <w:color w:val="000000"/>
+          <w:sz w:val="28"/>
+          <w:szCs w:val="28"/>
+        </w:rPr>
+        <w:t>va neautorizovane upade</w:t>
+      </w:r>
+      <w:r>
+        <w:rPr>
+          <w:rFonts w:ascii="Calibri" w:eastAsia="Times New Roman" w:hAnsi="Calibri" w:cs="Arial"/>
+          <w:color w:val="000000"/>
+          <w:sz w:val="28"/>
+          <w:szCs w:val="28"/>
+        </w:rPr>
+        <w:t>. Postojat će različite kategorije korisnika sa različitim pravima pristupa funkcijama sistema. Sistem radi offline, unutar organizacije što drastično smanjuje mogućnos neovlaštenih upada u sistem putem Interneta. Preporučeni softverski interfejsi zahtjevaju antivirusni program koji sprječava eventualnu pojavu virusa i sličnih neželjenih pojava.</w:t>
       </w:r>
     </w:p>
     <w:p>
@@ -11086,26 +12283,7 @@
           <w:sz w:val="28"/>
           <w:szCs w:val="28"/>
         </w:rPr>
-        <w:t>Za svakog korisnika će bit generisana šifra za pristup sistemu koju se morati promijeniti prilikom prvog pristupa.</w:t>
-      </w:r>
-    </w:p>
-    <w:p>
-      <w:pPr>
-        <w:spacing w:after="0" w:line="240" w:lineRule="auto"/>
-        <w:jc w:val="both"/>
-        <w:rPr>
-          <w:rFonts w:ascii="Calibri" w:eastAsia="Times New Roman" w:hAnsi="Calibri"/>
-          <w:sz w:val="24"/>
-          <w:szCs w:val="24"/>
-        </w:rPr>
-      </w:pPr>
-      <w:r>
-        <w:rPr>
-          <w:rFonts w:ascii="Calibri" w:eastAsia="Times New Roman" w:hAnsi="Calibri" w:cs="Arial"/>
-          <w:color w:val="000000"/>
-          <w:sz w:val="28"/>
-          <w:szCs w:val="28"/>
-        </w:rPr>
+        <w:lastRenderedPageBreak/>
         <w:t>Svaka šifra će morati imati najmanje 8 karaktera te sadržavati i velika i mala slova.</w:t>
       </w:r>
       <w:r>
@@ -11176,7 +12354,7 @@
           <w:szCs w:val="32"/>
         </w:rPr>
       </w:pPr>
-      <w:bookmarkStart w:id="45" w:name="Maintainbility_14"/>
+      <w:bookmarkStart w:id="46" w:name="Maintainbility_14"/>
       <w:r>
         <w:rPr>
           <w:rFonts w:ascii="Calibri" w:eastAsia="Times New Roman" w:hAnsi="Calibri" w:cs="Arial"/>
@@ -11189,7 +12367,7 @@
         <w:t>Maintainbility</w:t>
       </w:r>
     </w:p>
-    <w:bookmarkEnd w:id="45"/>
+    <w:bookmarkEnd w:id="46"/>
     <w:p>
       <w:pPr>
         <w:spacing w:after="0" w:line="240" w:lineRule="auto"/>
@@ -11241,7 +12419,7 @@
           <w:szCs w:val="32"/>
         </w:rPr>
       </w:pPr>
-      <w:bookmarkStart w:id="46" w:name="Portabilnost_14"/>
+      <w:bookmarkStart w:id="47" w:name="Portabilnost_14"/>
       <w:r>
         <w:rPr>
           <w:rFonts w:ascii="Calibri" w:eastAsia="Times New Roman" w:hAnsi="Calibri" w:cs="Arial"/>
@@ -11253,7 +12431,7 @@
         <w:t>Portabilnost</w:t>
       </w:r>
     </w:p>
-    <w:bookmarkEnd w:id="46"/>
+    <w:bookmarkEnd w:id="47"/>
     <w:p>
       <w:pPr>
         <w:spacing w:after="0" w:line="240" w:lineRule="auto"/>
@@ -11331,7 +12509,7 @@
           <w:szCs w:val="32"/>
         </w:rPr>
       </w:pPr>
-      <w:bookmarkStart w:id="47" w:name="Ostali_zahtjevi_14"/>
+      <w:bookmarkStart w:id="48" w:name="Ostali_zahtjevi_14"/>
       <w:r>
         <w:rPr>
           <w:rFonts w:ascii="Calibri" w:eastAsia="Times New Roman" w:hAnsi="Calibri" w:cs="Arial"/>
@@ -11360,8 +12538,8 @@
           <w:szCs w:val="32"/>
         </w:rPr>
       </w:pPr>
-      <w:bookmarkStart w:id="48" w:name="Skalabilnost_14"/>
-      <w:bookmarkEnd w:id="47"/>
+      <w:bookmarkStart w:id="49" w:name="Skalabilnost_14"/>
+      <w:bookmarkEnd w:id="48"/>
       <w:r>
         <w:rPr>
           <w:rFonts w:ascii="Calibri" w:eastAsia="Times New Roman" w:hAnsi="Calibri" w:cs="Arial"/>
@@ -11373,7 +12551,7 @@
         <w:t>Skalabilnost</w:t>
       </w:r>
     </w:p>
-    <w:bookmarkEnd w:id="48"/>
+    <w:bookmarkEnd w:id="49"/>
     <w:p>
       <w:pPr>
         <w:spacing w:after="0" w:line="240" w:lineRule="auto"/>
@@ -11425,7 +12603,7 @@
           <w:szCs w:val="32"/>
         </w:rPr>
       </w:pPr>
-      <w:bookmarkStart w:id="49" w:name="Reuse_15"/>
+      <w:bookmarkStart w:id="50" w:name="Reuse_15"/>
       <w:r>
         <w:rPr>
           <w:rFonts w:ascii="Calibri" w:eastAsia="Times New Roman" w:hAnsi="Calibri" w:cs="Arial"/>
@@ -11437,7 +12615,7 @@
         <w:t>Reuse</w:t>
       </w:r>
     </w:p>
-    <w:bookmarkEnd w:id="49"/>
+    <w:bookmarkEnd w:id="50"/>
     <w:p>
       <w:pPr>
         <w:spacing w:after="0" w:line="240" w:lineRule="auto"/>
@@ -11489,7 +12667,7 @@
           <w:szCs w:val="32"/>
         </w:rPr>
       </w:pPr>
-      <w:bookmarkStart w:id="50" w:name="Poruke_korisnicima_15"/>
+      <w:bookmarkStart w:id="51" w:name="Poruke_korisnicima_15"/>
       <w:r>
         <w:rPr>
           <w:rFonts w:ascii="Calibri" w:eastAsia="Times New Roman" w:hAnsi="Calibri" w:cs="Arial"/>
@@ -11501,25 +12679,26 @@
         <w:t>Poruke korisnicima</w:t>
       </w:r>
     </w:p>
-    <w:bookmarkEnd w:id="50"/>
-    <w:p>
-      <w:pPr>
-        <w:spacing w:after="0" w:line="240" w:lineRule="auto"/>
-        <w:jc w:val="both"/>
-        <w:rPr>
-          <w:rFonts w:ascii="Calibri" w:eastAsia="Times New Roman" w:hAnsi="Calibri" w:cs="Arial"/>
-          <w:color w:val="000000"/>
-          <w:sz w:val="28"/>
-          <w:szCs w:val="28"/>
-        </w:rPr>
-      </w:pPr>
-      <w:r>
-        <w:rPr>
-          <w:rFonts w:ascii="Calibri" w:eastAsia="Times New Roman" w:hAnsi="Calibri" w:cs="Arial"/>
-          <w:color w:val="000000"/>
-          <w:sz w:val="28"/>
-          <w:szCs w:val="28"/>
-        </w:rPr>
+    <w:bookmarkEnd w:id="51"/>
+    <w:p>
+      <w:pPr>
+        <w:spacing w:after="0" w:line="240" w:lineRule="auto"/>
+        <w:jc w:val="both"/>
+        <w:rPr>
+          <w:rFonts w:ascii="Calibri" w:eastAsia="Times New Roman" w:hAnsi="Calibri" w:cs="Arial"/>
+          <w:color w:val="000000"/>
+          <w:sz w:val="28"/>
+          <w:szCs w:val="28"/>
+        </w:rPr>
+      </w:pPr>
+      <w:r>
+        <w:rPr>
+          <w:rFonts w:ascii="Calibri" w:eastAsia="Times New Roman" w:hAnsi="Calibri" w:cs="Arial"/>
+          <w:color w:val="000000"/>
+          <w:sz w:val="28"/>
+          <w:szCs w:val="28"/>
+        </w:rPr>
+        <w:lastRenderedPageBreak/>
         <w:t>Prilikom bilo kakve interakcije sa korisnikom koja podrazumijeva bilo kakve operacije sa bazom, korisniku se daju poruke o uspješnosti ili poruke o greškama prilikom unosa. Na ovaj način osiguravamo konzistentnost podataka u bazi te adekvatnu interakciju sa korisnikom te samim tim sistem postaje više user-friendly.</w:t>
       </w:r>
     </w:p>
@@ -11553,7 +12732,7 @@
           <w:szCs w:val="32"/>
         </w:rPr>
       </w:pPr>
-      <w:bookmarkStart w:id="51" w:name="Korisnicka_podrska_15"/>
+      <w:bookmarkStart w:id="52" w:name="Korisnicka_podrska_15"/>
       <w:r>
         <w:rPr>
           <w:rFonts w:ascii="Calibri" w:eastAsia="Times New Roman" w:hAnsi="Calibri" w:cs="Arial"/>
@@ -11565,7 +12744,7 @@
         <w:t>Korisnička podrška</w:t>
       </w:r>
     </w:p>
-    <w:bookmarkEnd w:id="51"/>
+    <w:bookmarkEnd w:id="52"/>
     <w:p>
       <w:pPr>
         <w:spacing w:after="0" w:line="240" w:lineRule="auto"/>
@@ -11638,7 +12817,7 @@
           <w:szCs w:val="32"/>
         </w:rPr>
       </w:pPr>
-      <w:bookmarkStart w:id="52" w:name="Backup_15"/>
+      <w:bookmarkStart w:id="53" w:name="Backup_15"/>
       <w:r>
         <w:rPr>
           <w:rFonts w:ascii="Calibri" w:eastAsia="Times New Roman" w:hAnsi="Calibri" w:cs="Arial"/>
@@ -11650,7 +12829,7 @@
         <w:t>Backup</w:t>
       </w:r>
     </w:p>
-    <w:bookmarkEnd w:id="52"/>
+    <w:bookmarkEnd w:id="53"/>
     <w:p>
       <w:pPr>
         <w:spacing w:after="0" w:line="240" w:lineRule="auto"/>
@@ -11756,7 +12935,7 @@
 
 <file path=word/endnotes.xml><?xml version="1.0" encoding="utf-8"?>
 <w:endnotes xmlns:ve="http://schemas.openxmlformats.org/markup-compatibility/2006" xmlns:o="urn:schemas-microsoft-com:office:office" xmlns:r="http://schemas.openxmlformats.org/officeDocument/2006/relationships" xmlns:m="http://schemas.openxmlformats.org/officeDocument/2006/math" xmlns:v="urn:schemas-microsoft-com:vml" xmlns:wp="http://schemas.openxmlformats.org/drawingml/2006/wordprocessingDrawing" xmlns:w10="urn:schemas-microsoft-com:office:word" xmlns:w="http://schemas.openxmlformats.org/wordprocessingml/2006/main" xmlns:wne="http://schemas.microsoft.com/office/word/2006/wordml">
-  <w:endnote w:type="separator" w:id="-1">
+  <w:endnote w:type="separator" w:id="0">
     <w:p>
       <w:pPr>
         <w:spacing w:after="0" w:line="240" w:lineRule="auto"/>
@@ -11766,7 +12945,7 @@
       </w:r>
     </w:p>
   </w:endnote>
-  <w:endnote w:type="continuationSeparator" w:id="0">
+  <w:endnote w:type="continuationSeparator" w:id="1">
     <w:p>
       <w:pPr>
         <w:spacing w:after="0" w:line="240" w:lineRule="auto"/>
@@ -11791,7 +12970,7 @@
         <w:rPr>
           <w:noProof/>
         </w:rPr>
-        <w:t>11</w:t>
+        <w:t>2</w:t>
       </w:r>
     </w:fldSimple>
   </w:p>
@@ -11835,7 +13014,7 @@
 
 <file path=word/footnotes.xml><?xml version="1.0" encoding="utf-8"?>
 <w:footnotes xmlns:ve="http://schemas.openxmlformats.org/markup-compatibility/2006" xmlns:o="urn:schemas-microsoft-com:office:office" xmlns:r="http://schemas.openxmlformats.org/officeDocument/2006/relationships" xmlns:m="http://schemas.openxmlformats.org/officeDocument/2006/math" xmlns:v="urn:schemas-microsoft-com:vml" xmlns:wp="http://schemas.openxmlformats.org/drawingml/2006/wordprocessingDrawing" xmlns:w10="urn:schemas-microsoft-com:office:word" xmlns:w="http://schemas.openxmlformats.org/wordprocessingml/2006/main" xmlns:wne="http://schemas.microsoft.com/office/word/2006/wordml">
-  <w:footnote w:type="separator" w:id="-1">
+  <w:footnote w:type="separator" w:id="0">
     <w:p>
       <w:pPr>
         <w:spacing w:after="0" w:line="240" w:lineRule="auto"/>
@@ -11845,7 +13024,7 @@
       </w:r>
     </w:p>
   </w:footnote>
-  <w:footnote w:type="continuationSeparator" w:id="0">
+  <w:footnote w:type="continuationSeparator" w:id="1">
     <w:p>
       <w:pPr>
         <w:spacing w:after="0" w:line="240" w:lineRule="auto"/>
@@ -12133,6 +13312,119 @@
 <file path=word/numbering.xml><?xml version="1.0" encoding="utf-8"?>
 <w:numbering xmlns:ve="http://schemas.openxmlformats.org/markup-compatibility/2006" xmlns:o="urn:schemas-microsoft-com:office:office" xmlns:r="http://schemas.openxmlformats.org/officeDocument/2006/relationships" xmlns:m="http://schemas.openxmlformats.org/officeDocument/2006/math" xmlns:v="urn:schemas-microsoft-com:vml" xmlns:wp="http://schemas.openxmlformats.org/drawingml/2006/wordprocessingDrawing" xmlns:w10="urn:schemas-microsoft-com:office:word" xmlns:w="http://schemas.openxmlformats.org/wordprocessingml/2006/main" xmlns:wne="http://schemas.microsoft.com/office/word/2006/wordml">
   <w:abstractNum w:abstractNumId="0">
+    <w:nsid w:val="05246894"/>
+    <w:multiLevelType w:val="hybridMultilevel"/>
+    <w:tmpl w:val="97E6EC92"/>
+    <w:lvl w:ilvl="0" w:tplc="141A0001">
+      <w:start w:val="1"/>
+      <w:numFmt w:val="bullet"/>
+      <w:lvlText w:val=""/>
+      <w:lvlJc w:val="left"/>
+      <w:pPr>
+        <w:ind w:left="1440" w:hanging="360"/>
+      </w:pPr>
+      <w:rPr>
+        <w:rFonts w:ascii="Symbol" w:hAnsi="Symbol" w:hint="default"/>
+      </w:rPr>
+    </w:lvl>
+    <w:lvl w:ilvl="1" w:tplc="141A0003" w:tentative="1">
+      <w:start w:val="1"/>
+      <w:numFmt w:val="bullet"/>
+      <w:lvlText w:val="o"/>
+      <w:lvlJc w:val="left"/>
+      <w:pPr>
+        <w:ind w:left="2160" w:hanging="360"/>
+      </w:pPr>
+      <w:rPr>
+        <w:rFonts w:ascii="Courier New" w:hAnsi="Courier New" w:cs="Courier New" w:hint="default"/>
+      </w:rPr>
+    </w:lvl>
+    <w:lvl w:ilvl="2" w:tplc="141A0005" w:tentative="1">
+      <w:start w:val="1"/>
+      <w:numFmt w:val="bullet"/>
+      <w:lvlText w:val=""/>
+      <w:lvlJc w:val="left"/>
+      <w:pPr>
+        <w:ind w:left="2880" w:hanging="360"/>
+      </w:pPr>
+      <w:rPr>
+        <w:rFonts w:ascii="Wingdings" w:hAnsi="Wingdings" w:hint="default"/>
+      </w:rPr>
+    </w:lvl>
+    <w:lvl w:ilvl="3" w:tplc="141A0001" w:tentative="1">
+      <w:start w:val="1"/>
+      <w:numFmt w:val="bullet"/>
+      <w:lvlText w:val=""/>
+      <w:lvlJc w:val="left"/>
+      <w:pPr>
+        <w:ind w:left="3600" w:hanging="360"/>
+      </w:pPr>
+      <w:rPr>
+        <w:rFonts w:ascii="Symbol" w:hAnsi="Symbol" w:hint="default"/>
+      </w:rPr>
+    </w:lvl>
+    <w:lvl w:ilvl="4" w:tplc="141A0003" w:tentative="1">
+      <w:start w:val="1"/>
+      <w:numFmt w:val="bullet"/>
+      <w:lvlText w:val="o"/>
+      <w:lvlJc w:val="left"/>
+      <w:pPr>
+        <w:ind w:left="4320" w:hanging="360"/>
+      </w:pPr>
+      <w:rPr>
+        <w:rFonts w:ascii="Courier New" w:hAnsi="Courier New" w:cs="Courier New" w:hint="default"/>
+      </w:rPr>
+    </w:lvl>
+    <w:lvl w:ilvl="5" w:tplc="141A0005" w:tentative="1">
+      <w:start w:val="1"/>
+      <w:numFmt w:val="bullet"/>
+      <w:lvlText w:val=""/>
+      <w:lvlJc w:val="left"/>
+      <w:pPr>
+        <w:ind w:left="5040" w:hanging="360"/>
+      </w:pPr>
+      <w:rPr>
+        <w:rFonts w:ascii="Wingdings" w:hAnsi="Wingdings" w:hint="default"/>
+      </w:rPr>
+    </w:lvl>
+    <w:lvl w:ilvl="6" w:tplc="141A0001" w:tentative="1">
+      <w:start w:val="1"/>
+      <w:numFmt w:val="bullet"/>
+      <w:lvlText w:val=""/>
+      <w:lvlJc w:val="left"/>
+      <w:pPr>
+        <w:ind w:left="5760" w:hanging="360"/>
+      </w:pPr>
+      <w:rPr>
+        <w:rFonts w:ascii="Symbol" w:hAnsi="Symbol" w:hint="default"/>
+      </w:rPr>
+    </w:lvl>
+    <w:lvl w:ilvl="7" w:tplc="141A0003" w:tentative="1">
+      <w:start w:val="1"/>
+      <w:numFmt w:val="bullet"/>
+      <w:lvlText w:val="o"/>
+      <w:lvlJc w:val="left"/>
+      <w:pPr>
+        <w:ind w:left="6480" w:hanging="360"/>
+      </w:pPr>
+      <w:rPr>
+        <w:rFonts w:ascii="Courier New" w:hAnsi="Courier New" w:cs="Courier New" w:hint="default"/>
+      </w:rPr>
+    </w:lvl>
+    <w:lvl w:ilvl="8" w:tplc="141A0005" w:tentative="1">
+      <w:start w:val="1"/>
+      <w:numFmt w:val="bullet"/>
+      <w:lvlText w:val=""/>
+      <w:lvlJc w:val="left"/>
+      <w:pPr>
+        <w:ind w:left="7200" w:hanging="360"/>
+      </w:pPr>
+      <w:rPr>
+        <w:rFonts w:ascii="Wingdings" w:hAnsi="Wingdings" w:hint="default"/>
+      </w:rPr>
+    </w:lvl>
+  </w:abstractNum>
+  <w:abstractNum w:abstractNumId="1">
     <w:nsid w:val="34350578"/>
     <w:multiLevelType w:val="multilevel"/>
     <w:tmpl w:val="34350578"/>
@@ -12281,7 +13573,7 @@
       </w:rPr>
     </w:lvl>
   </w:abstractNum>
-  <w:abstractNum w:abstractNumId="1">
+  <w:abstractNum w:abstractNumId="2">
     <w:nsid w:val="4ABE19C9"/>
     <w:multiLevelType w:val="multilevel"/>
     <w:tmpl w:val="4ABE19C9"/>
@@ -12430,7 +13722,7 @@
       </w:rPr>
     </w:lvl>
   </w:abstractNum>
-  <w:abstractNum w:abstractNumId="2">
+  <w:abstractNum w:abstractNumId="3">
     <w:nsid w:val="62F04F4F"/>
     <w:multiLevelType w:val="multilevel"/>
     <w:tmpl w:val="62F04F4F"/>
@@ -12440,7 +13732,7 @@
       <w:lvlText w:val="%1."/>
       <w:lvlJc w:val="left"/>
       <w:pPr>
-        <w:ind w:left="360" w:hanging="360"/>
+        <w:ind w:left="644" w:hanging="360"/>
       </w:pPr>
     </w:lvl>
     <w:lvl w:ilvl="1">
@@ -12464,7 +13756,7 @@
       <w:lvlText w:val="%1.%2.%3."/>
       <w:lvlJc w:val="left"/>
       <w:pPr>
-        <w:ind w:left="1224" w:hanging="504"/>
+        <w:ind w:left="1922" w:hanging="504"/>
       </w:pPr>
     </w:lvl>
     <w:lvl w:ilvl="3">
@@ -12523,13 +13815,16 @@
     </w:lvl>
   </w:abstractNum>
   <w:num w:numId="1">
+    <w:abstractNumId w:val="3"/>
+  </w:num>
+  <w:num w:numId="2">
+    <w:abstractNumId w:val="1"/>
+  </w:num>
+  <w:num w:numId="3">
     <w:abstractNumId w:val="2"/>
   </w:num>
-  <w:num w:numId="2">
+  <w:num w:numId="4">
     <w:abstractNumId w:val="0"/>
-  </w:num>
-  <w:num w:numId="3">
-    <w:abstractNumId w:val="1"/>
   </w:num>
 </w:numbering>
 </file>

</xml_diff>